<commit_message>
added io depth vs latency
</commit_message>
<xml_diff>
--- a/Mini-Project-3.docx
+++ b/Mini-Project-3.docx
@@ -332,7 +332,10 @@
     <w:p>
       <w:pPr>
         <w:pStyle w:val="Heading1"/>
-        <w:rPr/>
+        <w:spacing w:line="360" w:lineRule="auto"/>
+        <w:rPr>
+          <w:b w:val="0"/>
+        </w:rPr>
       </w:pPr>
       <w:bookmarkStart w:colFirst="0" w:colLast="0" w:name="_k7s4tg52a6tp" w:id="1"/>
       <w:bookmarkEnd w:id="1"/>
@@ -341,6 +344,11 @@
           <w:rtl w:val="0"/>
         </w:rPr>
         <w:t xml:space="preserve">Table of Contents</w:t>
+      </w:r>
+      <w:r>
+        <w:rPr>
+          <w:rtl w:val="0"/>
+        </w:rPr>
       </w:r>
     </w:p>
     <w:sdt>
@@ -357,7 +365,6 @@
               <w:tab w:val="right" w:pos="9360"/>
             </w:tabs>
             <w:spacing w:before="80" w:line="360" w:lineRule="auto"/>
-            <w:ind w:left="0" w:firstLine="0"/>
             <w:rPr>
               <w:i w:val="0"/>
               <w:smallCaps w:val="0"/>
@@ -442,7 +449,6 @@
               <w:tab w:val="right" w:pos="9360"/>
             </w:tabs>
             <w:spacing w:before="200" w:line="360" w:lineRule="auto"/>
-            <w:ind w:left="0" w:firstLine="0"/>
             <w:rPr>
               <w:i w:val="0"/>
               <w:smallCaps w:val="0"/>
@@ -522,7 +528,6 @@
               <w:tab w:val="right" w:pos="9360"/>
             </w:tabs>
             <w:spacing w:before="200" w:line="360" w:lineRule="auto"/>
-            <w:ind w:left="0" w:firstLine="0"/>
             <w:rPr>
               <w:i w:val="0"/>
               <w:smallCaps w:val="0"/>
@@ -602,7 +607,6 @@
               <w:tab w:val="right" w:pos="9360"/>
             </w:tabs>
             <w:spacing w:before="60" w:line="360" w:lineRule="auto"/>
-            <w:ind w:left="360" w:firstLine="0"/>
             <w:rPr>
               <w:i w:val="0"/>
               <w:smallCaps w:val="0"/>
@@ -682,7 +686,6 @@
               <w:tab w:val="right" w:pos="9360"/>
             </w:tabs>
             <w:spacing w:before="60" w:line="360" w:lineRule="auto"/>
-            <w:ind w:left="360" w:firstLine="0"/>
             <w:rPr>
               <w:i w:val="0"/>
               <w:smallCaps w:val="0"/>
@@ -762,7 +765,6 @@
               <w:tab w:val="right" w:pos="9360"/>
             </w:tabs>
             <w:spacing w:before="60" w:line="360" w:lineRule="auto"/>
-            <w:ind w:left="360" w:firstLine="0"/>
             <w:rPr>
               <w:i w:val="0"/>
               <w:smallCaps w:val="0"/>
@@ -842,7 +844,6 @@
               <w:tab w:val="right" w:pos="9360"/>
             </w:tabs>
             <w:spacing w:before="60" w:line="360" w:lineRule="auto"/>
-            <w:ind w:left="360" w:firstLine="0"/>
             <w:rPr>
               <w:i w:val="0"/>
               <w:smallCaps w:val="0"/>
@@ -922,7 +923,6 @@
               <w:tab w:val="right" w:pos="9360"/>
             </w:tabs>
             <w:spacing w:before="200" w:line="360" w:lineRule="auto"/>
-            <w:ind w:left="0" w:firstLine="0"/>
             <w:rPr>
               <w:i w:val="0"/>
               <w:smallCaps w:val="0"/>
@@ -1002,7 +1002,6 @@
               <w:tab w:val="right" w:pos="9360"/>
             </w:tabs>
             <w:spacing w:before="60" w:line="360" w:lineRule="auto"/>
-            <w:ind w:left="360" w:firstLine="0"/>
             <w:rPr>
               <w:i w:val="0"/>
               <w:smallCaps w:val="0"/>
@@ -1082,7 +1081,6 @@
               <w:tab w:val="right" w:pos="9360"/>
             </w:tabs>
             <w:spacing w:before="60" w:line="360" w:lineRule="auto"/>
-            <w:ind w:left="360" w:firstLine="0"/>
             <w:rPr>
               <w:i w:val="0"/>
               <w:smallCaps w:val="0"/>
@@ -1162,7 +1160,6 @@
               <w:tab w:val="right" w:pos="9360"/>
             </w:tabs>
             <w:spacing w:before="60" w:line="360" w:lineRule="auto"/>
-            <w:ind w:left="360" w:firstLine="0"/>
             <w:rPr>
               <w:i w:val="0"/>
               <w:smallCaps w:val="0"/>
@@ -1241,8 +1238,7 @@
             <w:tabs>
               <w:tab w:val="right" w:pos="9360"/>
             </w:tabs>
-            <w:spacing w:before="200" w:line="360" w:lineRule="auto"/>
-            <w:ind w:left="0" w:firstLine="0"/>
+            <w:spacing w:before="60" w:line="360" w:lineRule="auto"/>
             <w:rPr>
               <w:i w:val="0"/>
               <w:smallCaps w:val="0"/>
@@ -1269,7 +1265,7 @@
                 <w:vertAlign w:val="baseline"/>
                 <w:rtl w:val="0"/>
               </w:rPr>
-              <w:t xml:space="preserve">4. Conclusion</w:t>
+              <w:t xml:space="preserve">3.4 Throughput vs Latency In FIO</w:t>
             </w:r>
           </w:hyperlink>
           <w:r>
@@ -1322,7 +1318,48 @@
               <w:tab w:val="right" w:pos="9360"/>
             </w:tabs>
             <w:spacing w:before="200" w:line="360" w:lineRule="auto"/>
-            <w:ind w:left="0" w:firstLine="0"/>
+            <w:rPr/>
+          </w:pPr>
+          <w:hyperlink w:anchor="_24eicnhd4iy">
+            <w:r>
+              <w:rPr>
+                <w:rtl w:val="0"/>
+              </w:rPr>
+              <w:t xml:space="preserve">4. Conclusion</w:t>
+            </w:r>
+          </w:hyperlink>
+          <w:r>
+            <w:rPr>
+              <w:rtl w:val="0"/>
+            </w:rPr>
+            <w:tab/>
+          </w:r>
+          <w:r>
+            <w:fldChar w:fldCharType="begin"/>
+            <w:instrText xml:space="preserve"> PAGEREF _24eicnhd4iy \h </w:instrText>
+            <w:fldChar w:fldCharType="separate"/>
+          </w:r>
+          <w:r>
+            <w:rPr>
+              <w:rtl w:val="0"/>
+            </w:rPr>
+            <w:t xml:space="preserve">13</w:t>
+          </w:r>
+          <w:r>
+            <w:fldChar w:fldCharType="end"/>
+          </w:r>
+          <w:r>
+            <w:rPr>
+              <w:rtl w:val="0"/>
+            </w:rPr>
+          </w:r>
+        </w:p>
+        <w:p>
+          <w:pPr>
+            <w:tabs>
+              <w:tab w:val="right" w:pos="9360"/>
+            </w:tabs>
+            <w:spacing w:before="200" w:line="360" w:lineRule="auto"/>
             <w:rPr>
               <w:i w:val="0"/>
               <w:smallCaps w:val="0"/>
@@ -1385,7 +1422,7 @@
               <w:vertAlign w:val="baseline"/>
               <w:rtl w:val="0"/>
             </w:rPr>
-            <w:t xml:space="preserve">13</w:t>
+            <w:t xml:space="preserve">14</w:t>
           </w:r>
           <w:r>
             <w:fldChar w:fldCharType="end"/>
@@ -1402,7 +1439,6 @@
               <w:tab w:val="right" w:pos="9360"/>
             </w:tabs>
             <w:spacing w:before="200" w:line="360" w:lineRule="auto"/>
-            <w:ind w:left="0" w:firstLine="0"/>
             <w:rPr>
               <w:i w:val="0"/>
               <w:smallCaps w:val="0"/>
@@ -1465,7 +1501,7 @@
               <w:vertAlign w:val="baseline"/>
               <w:rtl w:val="0"/>
             </w:rPr>
-            <w:t xml:space="preserve">18</w:t>
+            <w:t xml:space="preserve">19</w:t>
           </w:r>
           <w:r>
             <w:fldChar w:fldCharType="end"/>
@@ -1482,31 +1518,11 @@
               <w:tab w:val="right" w:pos="9360"/>
             </w:tabs>
             <w:spacing w:after="80" w:before="200" w:line="360" w:lineRule="auto"/>
-            <w:ind w:left="0" w:firstLine="0"/>
-            <w:rPr>
-              <w:i w:val="0"/>
-              <w:smallCaps w:val="0"/>
-              <w:strike w:val="0"/>
-              <w:color w:val="000000"/>
-              <w:sz w:val="24"/>
-              <w:szCs w:val="24"/>
-              <w:u w:val="none"/>
-              <w:shd w:fill="auto" w:val="clear"/>
-              <w:vertAlign w:val="baseline"/>
-            </w:rPr>
+            <w:rPr/>
           </w:pPr>
-          <w:hyperlink w:anchor="_27oo112dub6q">
+          <w:hyperlink w:anchor="_8gvtcuis1x12">
             <w:r>
               <w:rPr>
-                <w:i w:val="0"/>
-                <w:smallCaps w:val="0"/>
-                <w:strike w:val="0"/>
-                <w:color w:val="000000"/>
-                <w:sz w:val="24"/>
-                <w:szCs w:val="24"/>
-                <w:u w:val="none"/>
-                <w:shd w:fill="auto" w:val="clear"/>
-                <w:vertAlign w:val="baseline"/>
                 <w:rtl w:val="0"/>
               </w:rPr>
               <w:t xml:space="preserve">References</w:t>
@@ -1514,46 +1530,28 @@
           </w:hyperlink>
           <w:r>
             <w:rPr>
-              <w:i w:val="0"/>
-              <w:smallCaps w:val="0"/>
-              <w:strike w:val="0"/>
-              <w:color w:val="000000"/>
-              <w:sz w:val="24"/>
-              <w:szCs w:val="24"/>
-              <w:u w:val="none"/>
-              <w:shd w:fill="auto" w:val="clear"/>
-              <w:vertAlign w:val="baseline"/>
               <w:rtl w:val="0"/>
             </w:rPr>
             <w:tab/>
           </w:r>
           <w:r>
             <w:fldChar w:fldCharType="begin"/>
-            <w:instrText xml:space="preserve"> PAGEREF _27oo112dub6q \h </w:instrText>
+            <w:instrText xml:space="preserve"> PAGEREF _8gvtcuis1x12 \h </w:instrText>
             <w:fldChar w:fldCharType="separate"/>
-          </w:r>
-          <w:r>
-            <w:rPr>
-              <w:i w:val="0"/>
-              <w:smallCaps w:val="0"/>
-              <w:strike w:val="0"/>
-              <w:color w:val="000000"/>
-              <w:sz w:val="24"/>
-              <w:szCs w:val="24"/>
-              <w:u w:val="none"/>
-              <w:shd w:fill="auto" w:val="clear"/>
-              <w:vertAlign w:val="baseline"/>
-              <w:rtl w:val="0"/>
-            </w:rPr>
-            <w:t xml:space="preserve">24</w:t>
-          </w:r>
-          <w:r>
-            <w:fldChar w:fldCharType="end"/>
           </w:r>
           <w:r>
             <w:rPr>
               <w:rtl w:val="0"/>
             </w:rPr>
+            <w:t xml:space="preserve">30</w:t>
+          </w:r>
+          <w:r>
+            <w:fldChar w:fldCharType="end"/>
+          </w:r>
+          <w:r>
+            <w:rPr>
+              <w:rtl w:val="0"/>
+            </w:rPr>
           </w:r>
           <w:r>
             <w:fldChar w:fldCharType="end"/>
@@ -1563,6 +1561,7 @@
     </w:sdt>
     <w:p>
       <w:pPr>
+        <w:spacing w:line="360" w:lineRule="auto"/>
         <w:rPr/>
       </w:pPr>
       <w:r>
@@ -1785,12 +1784,12 @@
           <wp:inline distB="114300" distT="114300" distL="114300" distR="114300">
             <wp:extent cx="5348288" cy="3558422"/>
             <wp:effectExtent b="0" l="0" r="0" t="0"/>
-            <wp:docPr id="22" name="image19.png"/>
+            <wp:docPr id="15" name="image14.png"/>
             <a:graphic>
               <a:graphicData uri="http://schemas.openxmlformats.org/drawingml/2006/picture">
                 <pic:pic>
                   <pic:nvPicPr>
-                    <pic:cNvPr id="0" name="image19.png"/>
+                    <pic:cNvPr id="0" name="image14.png"/>
                     <pic:cNvPicPr preferRelativeResize="0"/>
                   </pic:nvPicPr>
                   <pic:blipFill>
@@ -1940,12 +1939,12 @@
           <wp:inline distB="114300" distT="114300" distL="114300" distR="114300">
             <wp:extent cx="5414963" cy="1535170"/>
             <wp:effectExtent b="0" l="0" r="0" t="0"/>
-            <wp:docPr id="16" name="image6.png"/>
+            <wp:docPr id="11" name="image13.png"/>
             <a:graphic>
               <a:graphicData uri="http://schemas.openxmlformats.org/drawingml/2006/picture">
                 <pic:pic>
                   <pic:nvPicPr>
-                    <pic:cNvPr id="0" name="image6.png"/>
+                    <pic:cNvPr id="0" name="image13.png"/>
                     <pic:cNvPicPr preferRelativeResize="0"/>
                   </pic:nvPicPr>
                   <pic:blipFill>
@@ -2045,12 +2044,12 @@
           <wp:inline distB="114300" distT="114300" distL="114300" distR="114300">
             <wp:extent cx="5605463" cy="1303384"/>
             <wp:effectExtent b="0" l="0" r="0" t="0"/>
-            <wp:docPr id="7" name="image1.png"/>
+            <wp:docPr id="4" name="image4.png"/>
             <a:graphic>
               <a:graphicData uri="http://schemas.openxmlformats.org/drawingml/2006/picture">
                 <pic:pic>
                   <pic:nvPicPr>
-                    <pic:cNvPr id="0" name="image1.png"/>
+                    <pic:cNvPr id="0" name="image4.png"/>
                     <pic:cNvPicPr preferRelativeResize="0"/>
                   </pic:nvPicPr>
                   <pic:blipFill>
@@ -2164,12 +2163,12 @@
           <wp:inline distB="114300" distT="114300" distL="114300" distR="114300">
             <wp:extent cx="5881688" cy="3948610"/>
             <wp:effectExtent b="0" l="0" r="0" t="0"/>
-            <wp:docPr id="37" name="image36.png"/>
+            <wp:docPr id="25" name="image23.png"/>
             <a:graphic>
               <a:graphicData uri="http://schemas.openxmlformats.org/drawingml/2006/picture">
                 <pic:pic>
                   <pic:nvPicPr>
-                    <pic:cNvPr id="0" name="image36.png"/>
+                    <pic:cNvPr id="0" name="image23.png"/>
                     <pic:cNvPicPr preferRelativeResize="0"/>
                   </pic:nvPicPr>
                   <pic:blipFill>
@@ -2361,12 +2360,12 @@
           <wp:inline distB="114300" distT="114300" distL="114300" distR="114300">
             <wp:extent cx="5943600" cy="3898900"/>
             <wp:effectExtent b="0" l="0" r="0" t="0"/>
-            <wp:docPr id="20" name="image12.png"/>
+            <wp:docPr id="42" name="image44.png"/>
             <a:graphic>
               <a:graphicData uri="http://schemas.openxmlformats.org/drawingml/2006/picture">
                 <pic:pic>
                   <pic:nvPicPr>
-                    <pic:cNvPr id="0" name="image12.png"/>
+                    <pic:cNvPr id="0" name="image44.png"/>
                     <pic:cNvPicPr preferRelativeResize="0"/>
                   </pic:nvPicPr>
                   <pic:blipFill>
@@ -2552,12 +2551,12 @@
           <wp:inline distB="114300" distT="114300" distL="114300" distR="114300">
             <wp:extent cx="4776788" cy="3054388"/>
             <wp:effectExtent b="0" l="0" r="0" t="0"/>
-            <wp:docPr id="29" name="image23.png"/>
+            <wp:docPr id="19" name="image10.png"/>
             <a:graphic>
               <a:graphicData uri="http://schemas.openxmlformats.org/drawingml/2006/picture">
                 <pic:pic>
                   <pic:nvPicPr>
-                    <pic:cNvPr id="0" name="image23.png"/>
+                    <pic:cNvPr id="0" name="image10.png"/>
                     <pic:cNvPicPr preferRelativeResize="0"/>
                   </pic:nvPicPr>
                   <pic:blipFill>
@@ -2666,12 +2665,12 @@
           <wp:inline distB="114300" distT="114300" distL="114300" distR="114300">
             <wp:extent cx="4795838" cy="3104997"/>
             <wp:effectExtent b="0" l="0" r="0" t="0"/>
-            <wp:docPr id="18" name="image5.png"/>
+            <wp:docPr id="12" name="image6.png"/>
             <a:graphic>
               <a:graphicData uri="http://schemas.openxmlformats.org/drawingml/2006/picture">
                 <pic:pic>
                   <pic:nvPicPr>
-                    <pic:cNvPr id="0" name="image5.png"/>
+                    <pic:cNvPr id="0" name="image6.png"/>
                     <pic:cNvPicPr preferRelativeResize="0"/>
                   </pic:nvPicPr>
                   <pic:blipFill>
@@ -2735,16 +2734,6 @@
     </w:p>
     <w:p>
       <w:pPr>
-        <w:rPr/>
-      </w:pPr>
-      <w:r>
-        <w:rPr>
-          <w:rtl w:val="0"/>
-        </w:rPr>
-      </w:r>
-    </w:p>
-    <w:p>
-      <w:pPr>
         <w:jc w:val="center"/>
         <w:rPr/>
       </w:pPr>
@@ -2754,12 +2743,12 @@
           <wp:inline distB="114300" distT="114300" distL="114300" distR="114300">
             <wp:extent cx="5005388" cy="3176496"/>
             <wp:effectExtent b="0" l="0" r="0" t="0"/>
-            <wp:docPr id="1" name="image4.png"/>
+            <wp:docPr id="1" name="image2.png"/>
             <a:graphic>
               <a:graphicData uri="http://schemas.openxmlformats.org/drawingml/2006/picture">
                 <pic:pic>
                   <pic:nvPicPr>
-                    <pic:cNvPr id="0" name="image4.png"/>
+                    <pic:cNvPr id="0" name="image2.png"/>
                     <pic:cNvPicPr preferRelativeResize="0"/>
                   </pic:nvPicPr>
                   <pic:blipFill>
@@ -2828,12 +2817,12 @@
           <wp:inline distB="114300" distT="114300" distL="114300" distR="114300">
             <wp:extent cx="5024438" cy="3083910"/>
             <wp:effectExtent b="0" l="0" r="0" t="0"/>
-            <wp:docPr id="40" name="image39.png"/>
+            <wp:docPr id="51" name="image48.png"/>
             <a:graphic>
               <a:graphicData uri="http://schemas.openxmlformats.org/drawingml/2006/picture">
                 <pic:pic>
                   <pic:nvPicPr>
-                    <pic:cNvPr id="0" name="image39.png"/>
+                    <pic:cNvPr id="0" name="image48.png"/>
                     <pic:cNvPicPr preferRelativeResize="0"/>
                   </pic:nvPicPr>
                   <pic:blipFill>
@@ -2905,27 +2894,51 @@
     </w:p>
     <w:p>
       <w:pPr>
-        <w:jc w:val="left"/>
-        <w:rPr/>
-      </w:pPr>
-      <w:r>
-        <w:rPr>
-          <w:rtl w:val="0"/>
-        </w:rPr>
-      </w:r>
-    </w:p>
-    <w:p>
-      <w:pPr>
-        <w:jc w:val="left"/>
-        <w:rPr/>
-      </w:pPr>
-      <w:r>
-        <w:br w:type="page"/>
-      </w:r>
-      <w:r>
-        <w:rPr>
-          <w:rtl w:val="0"/>
-        </w:rPr>
+        <w:pStyle w:val="Heading2"/>
+        <w:rPr/>
+      </w:pPr>
+      <w:bookmarkStart w:colFirst="0" w:colLast="0" w:name="_j5y1u6nngu25" w:id="13"/>
+      <w:bookmarkEnd w:id="13"/>
+      <w:r>
+        <w:rPr>
+          <w:rtl w:val="0"/>
+        </w:rPr>
+        <w:t xml:space="preserve">3.3 Comparison to the Intel Data Center NVMe SSD D7-P5600 (1.6TB)</w:t>
+      </w:r>
+    </w:p>
+    <w:p>
+      <w:pPr>
+        <w:rPr/>
+      </w:pPr>
+      <w:r>
+        <w:rPr>
+          <w:rtl w:val="0"/>
+        </w:rPr>
+      </w:r>
+    </w:p>
+    <w:p>
+      <w:pPr>
+        <w:rPr/>
+      </w:pPr>
+      <w:r>
+        <w:rPr>
+          <w:rtl w:val="0"/>
+        </w:rPr>
+        <w:t xml:space="preserve">The Intel Data Center has an advertised read-only 4KB IOPS of 400k and write-only 4KB IOPS of 118k. Our devices both functioned with far less efficiency for reading, but device 1 had a write IOPS that was actually slightly superior. Both of our devices were significantly used and aged, and not optimized at all for the operations we’re doing, they also both have file systems installed. This was unexpected partially because the expectation was that Device 1, a workstation grade SSD, would be far inferior to the enterprise grade Intel Data center. Device 2, a consumer grade SSD, functioned mostly as expected for an SSD of its age and quality. The Samsung SSD contained in Device 1 is expected to function over 300k IOPS read and write, but these tests are done in a controlled environment on a fresh SSD that is optimized for stress tests of this caliber, complete with a 2 way file system to simultaneously read and write. The Intel Data Center NVMe SSD functions far superior to device 2, but device 1 in its prime could technically compete which is quite impressive for a workstation grade SSD.</w:t>
+      </w:r>
+    </w:p>
+    <w:p>
+      <w:pPr>
+        <w:pStyle w:val="Heading2"/>
+        <w:rPr/>
+      </w:pPr>
+      <w:bookmarkStart w:colFirst="0" w:colLast="0" w:name="_6izc3pm4vtyq" w:id="14"/>
+      <w:bookmarkEnd w:id="14"/>
+      <w:r>
+        <w:rPr>
+          <w:rtl w:val="0"/>
+        </w:rPr>
+        <w:t xml:space="preserve">3.4 Throughput vs Latency In FIO</w:t>
       </w:r>
     </w:p>
     <w:p>
@@ -2934,34 +2947,228 @@
         <w:jc w:val="left"/>
         <w:rPr/>
       </w:pPr>
-      <w:bookmarkStart w:colFirst="0" w:colLast="0" w:name="_j5y1u6nngu25" w:id="13"/>
-      <w:bookmarkEnd w:id="13"/>
-      <w:r>
-        <w:rPr>
-          <w:rtl w:val="0"/>
-        </w:rPr>
-        <w:t xml:space="preserve">3.3 Comparison to the Intel Data Center NVMe SSD D7-P5600 (1.6TB)</w:t>
-      </w:r>
-    </w:p>
-    <w:p>
-      <w:pPr>
-        <w:rPr/>
-      </w:pPr>
-      <w:r>
-        <w:rPr>
-          <w:rtl w:val="0"/>
-        </w:rPr>
-      </w:r>
-    </w:p>
-    <w:p>
-      <w:pPr>
-        <w:rPr/>
-      </w:pPr>
-      <w:r>
-        <w:rPr>
-          <w:rtl w:val="0"/>
-        </w:rPr>
-        <w:t xml:space="preserve">The Intel Data Center has an advertised read-only 4KB IOPS of 400k and write-only 4KB IOPS of 118k. Our devices both functioned with far less efficiency for reading, but device 1 had a write IOPS that was actually slightly superior. Both of our devices were significantly used and aged, and not optimized at all for the operations we’re doing, they also both have file systems installed. This was unexpected partially because the expectation was that Device 1, a workstation grade SSD, would be far inferior to the enterprise grade Intel Data center. Device 2, a consumer grade SSD, functioned mostly as expected for an SSD of its age and quality. The Samsung SSD contained in Device 1 is expected to function over 300k IOPS read and write, but these tests are done in a controlled environment on a fresh SSD that is optimized for stress tests of this caliber, complete with a 2 way file system to simultaneously read and write. The Intel Data Center NVMe SSD functions far superior to device 2, but device 1 in its prime could technically compete which is quite impressive for a workstation grade SSD.</w:t>
+      <w:bookmarkStart w:colFirst="0" w:colLast="0" w:name="_n66v9nsu93q2" w:id="15"/>
+      <w:bookmarkEnd w:id="15"/>
+      <w:r>
+        <w:rPr/>
+        <w:drawing>
+          <wp:inline distB="114300" distT="114300" distL="114300" distR="114300">
+            <wp:extent cx="5943600" cy="2578100"/>
+            <wp:effectExtent b="0" l="0" r="0" t="0"/>
+            <wp:docPr id="46" name="image49.png"/>
+            <a:graphic>
+              <a:graphicData uri="http://schemas.openxmlformats.org/drawingml/2006/picture">
+                <pic:pic>
+                  <pic:nvPicPr>
+                    <pic:cNvPr id="0" name="image49.png"/>
+                    <pic:cNvPicPr preferRelativeResize="0"/>
+                  </pic:nvPicPr>
+                  <pic:blipFill>
+                    <a:blip r:embed="rId15"/>
+                    <a:srcRect b="0" l="0" r="0" t="0"/>
+                    <a:stretch>
+                      <a:fillRect/>
+                    </a:stretch>
+                  </pic:blipFill>
+                  <pic:spPr>
+                    <a:xfrm>
+                      <a:off x="0" y="0"/>
+                      <a:ext cx="5943600" cy="2578100"/>
+                    </a:xfrm>
+                    <a:prstGeom prst="rect"/>
+                    <a:ln/>
+                  </pic:spPr>
+                </pic:pic>
+              </a:graphicData>
+            </a:graphic>
+          </wp:inline>
+        </w:drawing>
+      </w:r>
+      <w:r>
+        <w:rPr>
+          <w:rtl w:val="0"/>
+        </w:rPr>
+      </w:r>
+    </w:p>
+    <w:p>
+      <w:pPr>
+        <w:jc w:val="center"/>
+        <w:rPr/>
+      </w:pPr>
+      <w:r>
+        <w:rPr>
+          <w:i w:val="1"/>
+          <w:rtl w:val="0"/>
+        </w:rPr>
+        <w:t xml:space="preserve">Figure 10: I/O Depth vs Latency</w:t>
+      </w:r>
+      <w:r>
+        <w:rPr>
+          <w:rtl w:val="0"/>
+        </w:rPr>
+      </w:r>
+    </w:p>
+    <w:p>
+      <w:pPr>
+        <w:jc w:val="left"/>
+        <w:rPr/>
+      </w:pPr>
+      <w:r>
+        <w:rPr>
+          <w:rtl w:val="0"/>
+        </w:rPr>
+      </w:r>
+    </w:p>
+    <w:p>
+      <w:pPr>
+        <w:rPr>
+          <w:b w:val="0"/>
+          <w:sz w:val="24"/>
+          <w:szCs w:val="24"/>
+        </w:rPr>
+      </w:pPr>
+      <w:r>
+        <w:rPr>
+          <w:b w:val="0"/>
+          <w:sz w:val="24"/>
+          <w:szCs w:val="24"/>
+          <w:rtl w:val="0"/>
+        </w:rPr>
+        <w:t xml:space="preserve">In order to test how latency and IOPS are affected by throughput, </w:t>
+      </w:r>
+      <w:r>
+        <w:rPr>
+          <w:rtl w:val="0"/>
+        </w:rPr>
+        <w:t xml:space="preserve">D</w:t>
+      </w:r>
+      <w:r>
+        <w:rPr>
+          <w:b w:val="0"/>
+          <w:sz w:val="24"/>
+          <w:szCs w:val="24"/>
+          <w:rtl w:val="0"/>
+        </w:rPr>
+        <w:t xml:space="preserve">evice 1 was used for consistency. A multitude of 4kb reads were done in the tests above, increasing queue depth and monitoring IOPS and latency. The purpose of this experiment was to determine at what point did pushing throughput (IO depth or queue depth) start to negatively affect performance rather than helping it. Initially, varying queue depths between 1 and 200 greatly increased performance despite the steady and increasing latency of read accesses. As latency proceeded to increase </w:t>
+      </w:r>
+      <w:r>
+        <w:rPr>
+          <w:rtl w:val="0"/>
+        </w:rPr>
+        <w:t xml:space="preserve">exponentially</w:t>
+      </w:r>
+      <w:r>
+        <w:rPr>
+          <w:b w:val="0"/>
+          <w:sz w:val="24"/>
+          <w:szCs w:val="24"/>
+          <w:rtl w:val="0"/>
+        </w:rPr>
+        <w:t xml:space="preserve">, it started to outweigh the </w:t>
+      </w:r>
+      <w:r>
+        <w:rPr>
+          <w:rtl w:val="0"/>
+        </w:rPr>
+        <w:t xml:space="preserve">p</w:t>
+      </w:r>
+      <w:r>
+        <w:rPr>
+          <w:b w:val="0"/>
+          <w:sz w:val="24"/>
+          <w:szCs w:val="24"/>
+          <w:rtl w:val="0"/>
+        </w:rPr>
+        <w:t xml:space="preserve">erformance increase, decreasing IOPS. This is consistent with our expectations</w:t>
+      </w:r>
+      <w:r>
+        <w:rPr>
+          <w:rtl w:val="0"/>
+        </w:rPr>
+        <w:t xml:space="preserve"> and </w:t>
+      </w:r>
+      <w:r>
+        <w:rPr>
+          <w:b w:val="0"/>
+          <w:sz w:val="24"/>
+          <w:szCs w:val="24"/>
+          <w:rtl w:val="0"/>
+        </w:rPr>
+        <w:t xml:space="preserve">with our previous results </w:t>
+      </w:r>
+      <w:r>
+        <w:rPr>
+          <w:rtl w:val="0"/>
+        </w:rPr>
+        <w:t xml:space="preserve">involving</w:t>
+      </w:r>
+      <w:r>
+        <w:rPr>
+          <w:b w:val="0"/>
+          <w:sz w:val="24"/>
+          <w:szCs w:val="24"/>
+          <w:rtl w:val="0"/>
+        </w:rPr>
+        <w:t xml:space="preserve"> cache and memory with Intel MLC</w:t>
+      </w:r>
+      <w:r>
+        <w:rPr>
+          <w:rtl w:val="0"/>
+        </w:rPr>
+        <w:t xml:space="preserve">.</w:t>
+      </w:r>
+      <w:r>
+        <w:rPr>
+          <w:rtl w:val="0"/>
+        </w:rPr>
+      </w:r>
+    </w:p>
+    <w:p>
+      <w:pPr>
+        <w:jc w:val="left"/>
+        <w:rPr/>
+      </w:pPr>
+      <w:r>
+        <w:rPr>
+          <w:rtl w:val="0"/>
+        </w:rPr>
+      </w:r>
+    </w:p>
+    <w:p>
+      <w:pPr>
+        <w:rPr/>
+      </w:pPr>
+      <w:r>
+        <w:rPr>
+          <w:b w:val="0"/>
+          <w:sz w:val="24"/>
+          <w:szCs w:val="24"/>
+          <w:rtl w:val="0"/>
+        </w:rPr>
+        <w:t xml:space="preserve">This is a problem that is very thematic through all of computer programming as well as hardware design. There </w:t>
+      </w:r>
+      <w:r>
+        <w:rPr>
+          <w:rtl w:val="0"/>
+        </w:rPr>
+        <w:t xml:space="preserve">is</w:t>
+      </w:r>
+      <w:r>
+        <w:rPr>
+          <w:b w:val="0"/>
+          <w:sz w:val="24"/>
+          <w:szCs w:val="24"/>
+          <w:rtl w:val="0"/>
+        </w:rPr>
+        <w:t xml:space="preserve"> a point where pushing throughput, size, efficiency, etc. become increasingly futile. In a way, it is a reminder of Moore’s law and how development of both software and hardware is ultimately a battle we’re always fighting and slowly losing. Increasing throughput and putting more and more into your accesses does not guarantee success, therefore instead of just multiplying throughput we need a new solution so that latency can become less of an issue. </w:t>
+      </w:r>
+      <w:r>
+        <w:br w:type="page"/>
+      </w:r>
+      <w:r>
+        <w:rPr>
+          <w:rtl w:val="0"/>
+        </w:rPr>
       </w:r>
     </w:p>
     <w:p>
@@ -2970,8 +3177,125 @@
         <w:jc w:val="left"/>
         <w:rPr/>
       </w:pPr>
-      <w:bookmarkStart w:colFirst="0" w:colLast="0" w:name="_w5nzginafau9" w:id="14"/>
-      <w:bookmarkEnd w:id="14"/>
+      <w:bookmarkStart w:colFirst="0" w:colLast="0" w:name="_rv0202jyvzjd" w:id="16"/>
+      <w:bookmarkEnd w:id="16"/>
+      <w:r>
+        <w:rPr>
+          <w:rtl w:val="0"/>
+        </w:rPr>
+        <w:t xml:space="preserve">4. </w:t>
+      </w:r>
+      <w:r>
+        <w:rPr>
+          <w:rtl w:val="0"/>
+        </w:rPr>
+        <w:t xml:space="preserve">Conclusion</w:t>
+      </w:r>
+    </w:p>
+    <w:p>
+      <w:pPr>
+        <w:rPr/>
+      </w:pPr>
+      <w:r>
+        <w:rPr>
+          <w:rtl w:val="0"/>
+        </w:rPr>
+      </w:r>
+    </w:p>
+    <w:p>
+      <w:pPr>
+        <w:rPr/>
+      </w:pPr>
+      <w:r>
+        <w:rPr>
+          <w:rtl w:val="0"/>
+        </w:rPr>
+        <w:t xml:space="preserve">As a whole the results of our tests were mostly in line with our expectations. All of the Intel MLC results were as expected regarding the cache and memory. Reading appeared to function more efficiently than writing, and a combination of operations, complex or simple, reduced overall efficiency. In our cache and memory tests it is also worth noting there was an increase in latency as throughput increased limiting performance of both devices.</w:t>
+      </w:r>
+    </w:p>
+    <w:p>
+      <w:pPr>
+        <w:rPr/>
+      </w:pPr>
+      <w:r>
+        <w:rPr>
+          <w:rtl w:val="0"/>
+        </w:rPr>
+      </w:r>
+    </w:p>
+    <w:p>
+      <w:pPr>
+        <w:rPr/>
+      </w:pPr>
+      <w:r>
+        <w:rPr>
+          <w:rtl w:val="0"/>
+        </w:rPr>
+        <w:t xml:space="preserve">Most of the variance in expectations or results occurred in the FIO storage and memory category of testing. Device 1 functioned as expected, but not necessarily as efficiently as expected in the context of FIO, storage, and memory. That can be attributed to both its age as well as the filesystem installed. Device 2 functioned irregularly in the context of storage and memory especially, given that it found incredible difficulty in achieving high throughput when reading, the latency was growing increasingly and it is indicative that there are significant issues with the functionality with Device 2’s SSD.</w:t>
+      </w:r>
+    </w:p>
+    <w:p>
+      <w:pPr>
+        <w:rPr/>
+      </w:pPr>
+      <w:r>
+        <w:rPr>
+          <w:rtl w:val="0"/>
+        </w:rPr>
+      </w:r>
+    </w:p>
+    <w:p>
+      <w:pPr>
+        <w:rPr/>
+      </w:pPr>
+      <w:r>
+        <w:rPr>
+          <w:rtl w:val="0"/>
+        </w:rPr>
+        <w:t xml:space="preserve">Regarding storage, Device 2 was the only device that functioned with reading at a decreased IOPS/throughput. Device 1 proved to be far superior while also being consistent and in line with expectations set out by both the information available prior to testing and the manufacturer’s spec sheet. Consistently across the board there was an increase in latency with higher throughput that would eventually overtake the operational benefit of pushing a higher throughput. In addition, device 1 functioned much more efficienciently overall when performing only reads or only writes. Device 2 was somewhat of an anomaly as it purely increased in efficiency the more writing was happening (as opposed to reading).</w:t>
+      </w:r>
+    </w:p>
+    <w:p>
+      <w:pPr>
+        <w:rPr/>
+      </w:pPr>
+      <w:r>
+        <w:rPr>
+          <w:rtl w:val="0"/>
+        </w:rPr>
+      </w:r>
+    </w:p>
+    <w:p>
+      <w:pPr>
+        <w:rPr/>
+      </w:pPr>
+      <w:r>
+        <w:rPr>
+          <w:rtl w:val="0"/>
+        </w:rPr>
+        <w:t xml:space="preserve">Overall there was a lot to be observed in all 3 devices examined. Device 1 proved to be relatively effective and quite impressive for a workstation build when compared to an enterprise grade data center. Device 2 was also interesting to observe, as there was an opportunity to acknowledge irregular trends and the type of inhibited performance that can occur with an inconsistent and aged device. It may have not provided the most clean data but it was thought provoking nonetheless.</w:t>
+      </w:r>
+    </w:p>
+    <w:p>
+      <w:pPr>
+        <w:pStyle w:val="Heading1"/>
+        <w:rPr/>
+      </w:pPr>
+      <w:bookmarkStart w:colFirst="0" w:colLast="0" w:name="_um060916i52v" w:id="17"/>
+      <w:bookmarkEnd w:id="17"/>
+      <w:r>
+        <w:rPr>
+          <w:rtl w:val="0"/>
+        </w:rPr>
+      </w:r>
+    </w:p>
+    <w:p>
+      <w:pPr>
+        <w:pStyle w:val="Heading1"/>
+        <w:rPr/>
+      </w:pPr>
+      <w:bookmarkStart w:colFirst="0" w:colLast="0" w:name="_23wfzhtagb9" w:id="18"/>
+      <w:bookmarkEnd w:id="18"/>
       <w:r>
         <w:br w:type="page"/>
       </w:r>
@@ -2984,112 +3308,10 @@
     <w:p>
       <w:pPr>
         <w:pStyle w:val="Heading1"/>
-        <w:jc w:val="left"/>
-        <w:rPr/>
-      </w:pPr>
-      <w:bookmarkStart w:colFirst="0" w:colLast="0" w:name="_ggddk0fduaey" w:id="15"/>
-      <w:bookmarkEnd w:id="15"/>
-      <w:r>
-        <w:rPr>
-          <w:rtl w:val="0"/>
-        </w:rPr>
-        <w:t xml:space="preserve">4. </w:t>
-      </w:r>
-      <w:r>
-        <w:rPr>
-          <w:rtl w:val="0"/>
-        </w:rPr>
-        <w:t xml:space="preserve">Conclusion</w:t>
-      </w:r>
-    </w:p>
-    <w:p>
-      <w:pPr>
-        <w:rPr/>
-      </w:pPr>
-      <w:r>
-        <w:rPr>
-          <w:rtl w:val="0"/>
-        </w:rPr>
-      </w:r>
-    </w:p>
-    <w:p>
-      <w:pPr>
-        <w:rPr/>
-      </w:pPr>
-      <w:r>
-        <w:rPr>
-          <w:rtl w:val="0"/>
-        </w:rPr>
-        <w:t xml:space="preserve">As a whole the results of our tests were mostly in line with our expectations. All of the Intel MLC results were as expected regarding the cache and memory. Most of the variance in expectations or results occurred in the FIO storage and memory category of testing. Device 1 functioned as expected, but not necessarily as efficiently as expected in the context of FIO, storage, and memory. That can be attributed to both its age as well as the filesystem installed. Device 2 functioned irregularly in the context of storage and memory especially, given that it found incredible difficulty in achieving high throughput when reading, the latency was growing increasingly and it is indicative that there are significant issues with the functionality with Device 2’s SSD.</w:t>
-      </w:r>
-    </w:p>
-    <w:p>
-      <w:pPr>
-        <w:rPr/>
-      </w:pPr>
-      <w:r>
-        <w:rPr>
-          <w:rtl w:val="0"/>
-        </w:rPr>
-      </w:r>
-    </w:p>
-    <w:p>
-      <w:pPr>
-        <w:rPr/>
-      </w:pPr>
-      <w:r>
-        <w:rPr>
-          <w:rtl w:val="0"/>
-        </w:rPr>
-        <w:t xml:space="preserve">Consistently across the board there was a decrease in latency with lower throughput, and a higher latency with higher throughput. In addition, for storage and memory, device 2 was the only device that functioned with reading at a decreased IOPS/throughput. Device 1 proved to be far superior while also being consistent and in line with expectations set out by both the information available prior to testing and the manufacturer’s spec sheet. </w:t>
-      </w:r>
-    </w:p>
-    <w:p>
-      <w:pPr>
-        <w:rPr/>
-      </w:pPr>
-      <w:r>
-        <w:rPr>
-          <w:rtl w:val="0"/>
-        </w:rPr>
-      </w:r>
-    </w:p>
-    <w:p>
-      <w:pPr>
-        <w:pStyle w:val="Heading1"/>
-        <w:rPr/>
-      </w:pPr>
-      <w:bookmarkStart w:colFirst="0" w:colLast="0" w:name="_um060916i52v" w:id="16"/>
-      <w:bookmarkEnd w:id="16"/>
-      <w:r>
-        <w:rPr>
-          <w:rtl w:val="0"/>
-        </w:rPr>
-      </w:r>
-    </w:p>
-    <w:p>
-      <w:pPr>
-        <w:pStyle w:val="Heading1"/>
-        <w:rPr/>
-      </w:pPr>
-      <w:bookmarkStart w:colFirst="0" w:colLast="0" w:name="_23wfzhtagb9" w:id="17"/>
-      <w:bookmarkEnd w:id="17"/>
-      <w:r>
-        <w:br w:type="page"/>
-      </w:r>
-      <w:r>
-        <w:rPr>
-          <w:rtl w:val="0"/>
-        </w:rPr>
-      </w:r>
-    </w:p>
-    <w:p>
-      <w:pPr>
-        <w:pStyle w:val="Heading1"/>
-        <w:rPr/>
-      </w:pPr>
-      <w:bookmarkStart w:colFirst="0" w:colLast="0" w:name="_h5w45hgiwl06" w:id="18"/>
-      <w:bookmarkEnd w:id="18"/>
+        <w:rPr/>
+      </w:pPr>
+      <w:bookmarkStart w:colFirst="0" w:colLast="0" w:name="_h5w45hgiwl06" w:id="19"/>
+      <w:bookmarkEnd w:id="19"/>
       <w:r>
         <w:rPr>
           <w:rtl w:val="0"/>
@@ -3118,16 +3340,16 @@
           <wp:inline distB="114300" distT="114300" distL="114300" distR="114300">
             <wp:extent cx="2981325" cy="1914037"/>
             <wp:effectExtent b="0" l="0" r="0" t="0"/>
-            <wp:docPr id="24" name="image21.png"/>
+            <wp:docPr id="43" name="image40.png"/>
             <a:graphic>
               <a:graphicData uri="http://schemas.openxmlformats.org/drawingml/2006/picture">
                 <pic:pic>
                   <pic:nvPicPr>
-                    <pic:cNvPr id="0" name="image21.png"/>
+                    <pic:cNvPr id="0" name="image40.png"/>
                     <pic:cNvPicPr preferRelativeResize="0"/>
                   </pic:nvPicPr>
                   <pic:blipFill>
-                    <a:blip r:embed="rId15"/>
+                    <a:blip r:embed="rId16"/>
                     <a:srcRect b="0" l="0" r="0" t="0"/>
                     <a:stretch>
                       <a:fillRect/>
@@ -3153,16 +3375,16 @@
           <wp:inline distB="114300" distT="114300" distL="114300" distR="114300">
             <wp:extent cx="2886075" cy="1914037"/>
             <wp:effectExtent b="0" l="0" r="0" t="0"/>
-            <wp:docPr id="25" name="image24.png"/>
+            <wp:docPr id="44" name="image45.png"/>
             <a:graphic>
               <a:graphicData uri="http://schemas.openxmlformats.org/drawingml/2006/picture">
                 <pic:pic>
                   <pic:nvPicPr>
-                    <pic:cNvPr id="0" name="image24.png"/>
+                    <pic:cNvPr id="0" name="image45.png"/>
                     <pic:cNvPicPr preferRelativeResize="0"/>
                   </pic:nvPicPr>
                   <pic:blipFill>
-                    <a:blip r:embed="rId16"/>
+                    <a:blip r:embed="rId17"/>
                     <a:srcRect b="0" l="0" r="47916" t="16991"/>
                     <a:stretch>
                       <a:fillRect/>
@@ -3200,7 +3422,7 @@
           <w:i w:val="1"/>
           <w:rtl w:val="0"/>
         </w:rPr>
-        <w:t xml:space="preserve">Figure 10: Latency matrix on all CPUs (Device 1: left, Device 2: right)</w:t>
+        <w:t xml:space="preserve">Figure 11: Latency matrix on all CPUs (Device 1: left, Device 2: right)</w:t>
       </w:r>
     </w:p>
     <w:p>
@@ -3224,16 +3446,16 @@
           <wp:inline distB="114300" distT="114300" distL="114300" distR="114300">
             <wp:extent cx="5229225" cy="1485900"/>
             <wp:effectExtent b="0" l="0" r="0" t="0"/>
-            <wp:docPr id="21" name="image25.png"/>
+            <wp:docPr id="13" name="image16.png"/>
             <a:graphic>
               <a:graphicData uri="http://schemas.openxmlformats.org/drawingml/2006/picture">
                 <pic:pic>
                   <pic:nvPicPr>
-                    <pic:cNvPr id="0" name="image25.png"/>
+                    <pic:cNvPr id="0" name="image16.png"/>
                     <pic:cNvPicPr preferRelativeResize="0"/>
                   </pic:nvPicPr>
                   <pic:blipFill>
-                    <a:blip r:embed="rId17"/>
+                    <a:blip r:embed="rId18"/>
                     <a:srcRect b="0" l="0" r="0" t="0"/>
                     <a:stretch>
                       <a:fillRect/>
@@ -3270,16 +3492,16 @@
           <wp:inline distB="114300" distT="114300" distL="114300" distR="114300">
             <wp:extent cx="5224463" cy="1727443"/>
             <wp:effectExtent b="0" l="0" r="0" t="0"/>
-            <wp:docPr id="28" name="image26.png"/>
+            <wp:docPr id="47" name="image50.png"/>
             <a:graphic>
               <a:graphicData uri="http://schemas.openxmlformats.org/drawingml/2006/picture">
                 <pic:pic>
                   <pic:nvPicPr>
-                    <pic:cNvPr id="0" name="image26.png"/>
+                    <pic:cNvPr id="0" name="image50.png"/>
                     <pic:cNvPicPr preferRelativeResize="0"/>
                   </pic:nvPicPr>
                   <pic:blipFill>
-                    <a:blip r:embed="rId18"/>
+                    <a:blip r:embed="rId19"/>
                     <a:srcRect b="0" l="0" r="29600" t="31646"/>
                     <a:stretch>
                       <a:fillRect/>
@@ -3317,7 +3539,7 @@
           <w:i w:val="1"/>
           <w:rtl w:val="0"/>
         </w:rPr>
-        <w:t xml:space="preserve">Figure 11: Peak injection memory bandwidths (Device 1: top, Device 2: bottom)</w:t>
+        <w:t xml:space="preserve">Figure 12: Peak injection memory bandwidths (Device 1: top, Device 2: bottom)</w:t>
       </w:r>
     </w:p>
     <w:p>
@@ -3364,16 +3586,16 @@
           <wp:inline distB="114300" distT="114300" distL="114300" distR="114300">
             <wp:extent cx="5200650" cy="1162050"/>
             <wp:effectExtent b="0" l="0" r="0" t="0"/>
-            <wp:docPr id="3" name="image7.png"/>
+            <wp:docPr id="2" name="image17.png"/>
             <a:graphic>
               <a:graphicData uri="http://schemas.openxmlformats.org/drawingml/2006/picture">
                 <pic:pic>
                   <pic:nvPicPr>
-                    <pic:cNvPr id="0" name="image7.png"/>
+                    <pic:cNvPr id="0" name="image17.png"/>
                     <pic:cNvPicPr preferRelativeResize="0"/>
                   </pic:nvPicPr>
                   <pic:blipFill>
-                    <a:blip r:embed="rId19"/>
+                    <a:blip r:embed="rId20"/>
                     <a:srcRect b="0" l="0" r="0" t="0"/>
                     <a:stretch>
                       <a:fillRect/>
@@ -3420,7 +3642,7 @@
           <wp:inline distB="114300" distT="114300" distL="114300" distR="114300">
             <wp:extent cx="5153025" cy="981075"/>
             <wp:effectExtent b="0" l="0" r="0" t="0"/>
-            <wp:docPr id="9" name="image15.png"/>
+            <wp:docPr id="6" name="image15.png"/>
             <a:graphic>
               <a:graphicData uri="http://schemas.openxmlformats.org/drawingml/2006/picture">
                 <pic:pic>
@@ -3429,7 +3651,7 @@
                     <pic:cNvPicPr preferRelativeResize="0"/>
                   </pic:nvPicPr>
                   <pic:blipFill>
-                    <a:blip r:embed="rId20"/>
+                    <a:blip r:embed="rId21"/>
                     <a:srcRect b="0" l="0" r="0" t="0"/>
                     <a:stretch>
                       <a:fillRect/>
@@ -3476,16 +3698,16 @@
           <wp:inline distB="114300" distT="114300" distL="114300" distR="114300">
             <wp:extent cx="5133975" cy="971550"/>
             <wp:effectExtent b="0" l="0" r="0" t="0"/>
-            <wp:docPr id="35" name="image37.png"/>
+            <wp:docPr id="50" name="image51.png"/>
             <a:graphic>
               <a:graphicData uri="http://schemas.openxmlformats.org/drawingml/2006/picture">
                 <pic:pic>
                   <pic:nvPicPr>
-                    <pic:cNvPr id="0" name="image37.png"/>
+                    <pic:cNvPr id="0" name="image51.png"/>
                     <pic:cNvPicPr preferRelativeResize="0"/>
                   </pic:nvPicPr>
                   <pic:blipFill>
-                    <a:blip r:embed="rId21"/>
+                    <a:blip r:embed="rId22"/>
                     <a:srcRect b="0" l="0" r="0" t="0"/>
                     <a:stretch>
                       <a:fillRect/>
@@ -3532,16 +3754,16 @@
           <wp:inline distB="114300" distT="114300" distL="114300" distR="114300">
             <wp:extent cx="5095875" cy="981075"/>
             <wp:effectExtent b="0" l="0" r="0" t="0"/>
-            <wp:docPr id="2" name="image11.png"/>
+            <wp:docPr id="29" name="image24.png"/>
             <a:graphic>
               <a:graphicData uri="http://schemas.openxmlformats.org/drawingml/2006/picture">
                 <pic:pic>
                   <pic:nvPicPr>
-                    <pic:cNvPr id="0" name="image11.png"/>
+                    <pic:cNvPr id="0" name="image24.png"/>
                     <pic:cNvPicPr preferRelativeResize="0"/>
                   </pic:nvPicPr>
                   <pic:blipFill>
-                    <a:blip r:embed="rId22"/>
+                    <a:blip r:embed="rId23"/>
                     <a:srcRect b="0" l="0" r="0" t="0"/>
                     <a:stretch>
                       <a:fillRect/>
@@ -3588,16 +3810,16 @@
           <wp:inline distB="114300" distT="114300" distL="114300" distR="114300">
             <wp:extent cx="5200650" cy="952500"/>
             <wp:effectExtent b="0" l="0" r="0" t="0"/>
-            <wp:docPr id="10" name="image14.png"/>
+            <wp:docPr id="35" name="image36.png"/>
             <a:graphic>
               <a:graphicData uri="http://schemas.openxmlformats.org/drawingml/2006/picture">
                 <pic:pic>
                   <pic:nvPicPr>
-                    <pic:cNvPr id="0" name="image14.png"/>
+                    <pic:cNvPr id="0" name="image36.png"/>
                     <pic:cNvPicPr preferRelativeResize="0"/>
                   </pic:nvPicPr>
                   <pic:blipFill>
-                    <a:blip r:embed="rId23"/>
+                    <a:blip r:embed="rId24"/>
                     <a:srcRect b="0" l="0" r="0" t="0"/>
                     <a:stretch>
                       <a:fillRect/>
@@ -3635,7 +3857,7 @@
           <w:i w:val="1"/>
           <w:rtl w:val="0"/>
         </w:rPr>
-        <w:t xml:space="preserve">Figure 12: Memory Bandwidth Matrices of Device 1</w:t>
+        <w:t xml:space="preserve">Figure 13: Memory Bandwidth Matrices of Device 1</w:t>
       </w:r>
     </w:p>
     <w:p>
@@ -3750,16 +3972,16 @@
           <wp:inline distB="114300" distT="114300" distL="114300" distR="114300">
             <wp:extent cx="5957888" cy="1112846"/>
             <wp:effectExtent b="0" l="0" r="0" t="0"/>
-            <wp:docPr id="23" name="image28.png"/>
+            <wp:docPr id="16" name="image22.png"/>
             <a:graphic>
               <a:graphicData uri="http://schemas.openxmlformats.org/drawingml/2006/picture">
                 <pic:pic>
                   <pic:nvPicPr>
-                    <pic:cNvPr id="0" name="image28.png"/>
+                    <pic:cNvPr id="0" name="image22.png"/>
                     <pic:cNvPicPr preferRelativeResize="0"/>
                   </pic:nvPicPr>
                   <pic:blipFill>
-                    <a:blip r:embed="rId24"/>
+                    <a:blip r:embed="rId25"/>
                     <a:srcRect b="0" l="0" r="0" t="23960"/>
                     <a:stretch>
                       <a:fillRect/>
@@ -3807,16 +4029,16 @@
           <wp:inline distB="114300" distT="114300" distL="114300" distR="114300">
             <wp:extent cx="5943600" cy="1080401"/>
             <wp:effectExtent b="0" l="0" r="0" t="0"/>
-            <wp:docPr id="27" name="image27.png"/>
+            <wp:docPr id="18" name="image8.png"/>
             <a:graphic>
               <a:graphicData uri="http://schemas.openxmlformats.org/drawingml/2006/picture">
                 <pic:pic>
                   <pic:nvPicPr>
-                    <pic:cNvPr id="0" name="image27.png"/>
+                    <pic:cNvPr id="0" name="image8.png"/>
                     <pic:cNvPicPr preferRelativeResize="0"/>
                   </pic:nvPicPr>
                   <pic:blipFill>
-                    <a:blip r:embed="rId25"/>
+                    <a:blip r:embed="rId26"/>
                     <a:srcRect b="0" l="0" r="0" t="27136"/>
                     <a:stretch>
                       <a:fillRect/>
@@ -3864,16 +4086,16 @@
           <wp:inline distB="114300" distT="114300" distL="114300" distR="114300">
             <wp:extent cx="5943600" cy="1090239"/>
             <wp:effectExtent b="0" l="0" r="0" t="0"/>
-            <wp:docPr id="34" name="image34.png"/>
+            <wp:docPr id="49" name="image41.png"/>
             <a:graphic>
               <a:graphicData uri="http://schemas.openxmlformats.org/drawingml/2006/picture">
                 <pic:pic>
                   <pic:nvPicPr>
-                    <pic:cNvPr id="0" name="image34.png"/>
+                    <pic:cNvPr id="0" name="image41.png"/>
                     <pic:cNvPicPr preferRelativeResize="0"/>
                   </pic:nvPicPr>
                   <pic:blipFill>
-                    <a:blip r:embed="rId26"/>
+                    <a:blip r:embed="rId27"/>
                     <a:srcRect b="0" l="0" r="0" t="25189"/>
                     <a:stretch>
                       <a:fillRect/>
@@ -3921,16 +4143,16 @@
           <wp:inline distB="114300" distT="114300" distL="114300" distR="114300">
             <wp:extent cx="5943600" cy="1081027"/>
             <wp:effectExtent b="0" l="0" r="0" t="0"/>
-            <wp:docPr id="6" name="image17.png"/>
+            <wp:docPr id="3" name="image7.png"/>
             <a:graphic>
               <a:graphicData uri="http://schemas.openxmlformats.org/drawingml/2006/picture">
                 <pic:pic>
                   <pic:nvPicPr>
-                    <pic:cNvPr id="0" name="image17.png"/>
+                    <pic:cNvPr id="0" name="image7.png"/>
                     <pic:cNvPicPr preferRelativeResize="0"/>
                   </pic:nvPicPr>
                   <pic:blipFill>
-                    <a:blip r:embed="rId27"/>
+                    <a:blip r:embed="rId28"/>
                     <a:srcRect b="0" l="0" r="0" t="25821"/>
                     <a:stretch>
                       <a:fillRect/>
@@ -3978,16 +4200,16 @@
           <wp:inline distB="114300" distT="114300" distL="114300" distR="114300">
             <wp:extent cx="5943600" cy="1090865"/>
             <wp:effectExtent b="0" l="0" r="0" t="0"/>
-            <wp:docPr id="26" name="image22.png"/>
+            <wp:docPr id="45" name="image47.png"/>
             <a:graphic>
               <a:graphicData uri="http://schemas.openxmlformats.org/drawingml/2006/picture">
                 <pic:pic>
                   <pic:nvPicPr>
-                    <pic:cNvPr id="0" name="image22.png"/>
+                    <pic:cNvPr id="0" name="image47.png"/>
                     <pic:cNvPicPr preferRelativeResize="0"/>
                   </pic:nvPicPr>
                   <pic:blipFill>
-                    <a:blip r:embed="rId28"/>
+                    <a:blip r:embed="rId29"/>
                     <a:srcRect b="0" l="0" r="0" t="24154"/>
                     <a:stretch>
                       <a:fillRect/>
@@ -4025,7 +4247,7 @@
           <w:i w:val="1"/>
           <w:rtl w:val="0"/>
         </w:rPr>
-        <w:t xml:space="preserve">Figure 12: Memory bandwidth matrices of Device 2</w:t>
+        <w:t xml:space="preserve">Figure 14: Memory bandwidth matrices of Device 2</w:t>
       </w:r>
     </w:p>
     <w:p>
@@ -4062,16 +4284,16 @@
           <wp:inline distB="114300" distT="114300" distL="114300" distR="114300">
             <wp:extent cx="5862638" cy="1235130"/>
             <wp:effectExtent b="0" l="0" r="0" t="0"/>
-            <wp:docPr id="41" name="image41.png"/>
+            <wp:docPr id="28" name="image34.png"/>
             <a:graphic>
               <a:graphicData uri="http://schemas.openxmlformats.org/drawingml/2006/picture">
                 <pic:pic>
                   <pic:nvPicPr>
-                    <pic:cNvPr id="0" name="image41.png"/>
+                    <pic:cNvPr id="0" name="image34.png"/>
                     <pic:cNvPicPr preferRelativeResize="0"/>
                   </pic:nvPicPr>
                   <pic:blipFill>
-                    <a:blip r:embed="rId29"/>
+                    <a:blip r:embed="rId30"/>
                     <a:srcRect b="0" l="0" r="1602" t="32650"/>
                     <a:stretch>
                       <a:fillRect/>
@@ -4108,16 +4330,16 @@
           <wp:inline distB="114300" distT="114300" distL="114300" distR="114300">
             <wp:extent cx="5853113" cy="1607068"/>
             <wp:effectExtent b="0" l="0" r="0" t="0"/>
-            <wp:docPr id="32" name="image33.png"/>
+            <wp:docPr id="23" name="image38.png"/>
             <a:graphic>
               <a:graphicData uri="http://schemas.openxmlformats.org/drawingml/2006/picture">
                 <pic:pic>
                   <pic:nvPicPr>
-                    <pic:cNvPr id="0" name="image33.png"/>
+                    <pic:cNvPr id="0" name="image38.png"/>
                     <pic:cNvPicPr preferRelativeResize="0"/>
                   </pic:nvPicPr>
                   <pic:blipFill>
-                    <a:blip r:embed="rId30"/>
+                    <a:blip r:embed="rId31"/>
                     <a:srcRect b="0" l="0" r="0" t="16762"/>
                     <a:stretch>
                       <a:fillRect/>
@@ -4155,7 +4377,7 @@
           <w:i w:val="1"/>
           <w:rtl w:val="0"/>
         </w:rPr>
-        <w:t xml:space="preserve">Figure 13: Maximum Memory Bandwidths (Device 1: Top, Device 2: Bottom)</w:t>
+        <w:t xml:space="preserve">Figure 15: Maximum Memory Bandwidths (Device 1: Top, Device 2: Bottom)</w:t>
       </w:r>
     </w:p>
     <w:p>
@@ -4179,16 +4401,16 @@
           <wp:inline distB="114300" distT="114300" distL="114300" distR="114300">
             <wp:extent cx="3786188" cy="962590"/>
             <wp:effectExtent b="0" l="0" r="0" t="0"/>
-            <wp:docPr id="17" name="image18.png"/>
+            <wp:docPr id="40" name="image37.png"/>
             <a:graphic>
               <a:graphicData uri="http://schemas.openxmlformats.org/drawingml/2006/picture">
                 <pic:pic>
                   <pic:nvPicPr>
-                    <pic:cNvPr id="0" name="image18.png"/>
+                    <pic:cNvPr id="0" name="image37.png"/>
                     <pic:cNvPicPr preferRelativeResize="0"/>
                   </pic:nvPicPr>
                   <pic:blipFill>
-                    <a:blip r:embed="rId31"/>
+                    <a:blip r:embed="rId32"/>
                     <a:srcRect b="0" l="0" r="0" t="0"/>
                     <a:stretch>
                       <a:fillRect/>
@@ -4225,16 +4447,16 @@
           <wp:inline distB="114300" distT="114300" distL="114300" distR="114300">
             <wp:extent cx="3786188" cy="1038406"/>
             <wp:effectExtent b="0" l="0" r="0" t="0"/>
-            <wp:docPr id="39" name="image40.png"/>
+            <wp:docPr id="27" name="image29.png"/>
             <a:graphic>
               <a:graphicData uri="http://schemas.openxmlformats.org/drawingml/2006/picture">
                 <pic:pic>
                   <pic:nvPicPr>
-                    <pic:cNvPr id="0" name="image40.png"/>
+                    <pic:cNvPr id="0" name="image29.png"/>
                     <pic:cNvPicPr preferRelativeResize="0"/>
                   </pic:nvPicPr>
                   <pic:blipFill>
-                    <a:blip r:embed="rId32"/>
+                    <a:blip r:embed="rId33"/>
                     <a:srcRect b="0" l="0" r="13224" t="0"/>
                     <a:stretch>
                       <a:fillRect/>
@@ -4272,7 +4494,7 @@
           <w:i w:val="1"/>
           <w:rtl w:val="0"/>
         </w:rPr>
-        <w:t xml:space="preserve">Figure 14: Idle Latency (Device 1: Top, Device 2: Bottom)</w:t>
+        <w:t xml:space="preserve">Figure 16: Idle Latency (Device 1: Top, Device 2: Bottom)</w:t>
       </w:r>
     </w:p>
     <w:p>
@@ -4296,16 +4518,16 @@
           <wp:inline distB="114300" distT="114300" distL="114300" distR="114300">
             <wp:extent cx="4367213" cy="731033"/>
             <wp:effectExtent b="0" l="0" r="0" t="0"/>
-            <wp:docPr id="11" name="image9.png"/>
+            <wp:docPr id="36" name="image43.png"/>
             <a:graphic>
               <a:graphicData uri="http://schemas.openxmlformats.org/drawingml/2006/picture">
                 <pic:pic>
                   <pic:nvPicPr>
-                    <pic:cNvPr id="0" name="image9.png"/>
+                    <pic:cNvPr id="0" name="image43.png"/>
                     <pic:cNvPicPr preferRelativeResize="0"/>
                   </pic:nvPicPr>
                   <pic:blipFill>
-                    <a:blip r:embed="rId33"/>
+                    <a:blip r:embed="rId34"/>
                     <a:srcRect b="0" l="0" r="0" t="0"/>
                     <a:stretch>
                       <a:fillRect/>
@@ -4342,16 +4564,16 @@
           <wp:inline distB="114300" distT="114300" distL="114300" distR="114300">
             <wp:extent cx="4357688" cy="878638"/>
             <wp:effectExtent b="0" l="0" r="0" t="0"/>
-            <wp:docPr id="36" name="image38.png"/>
+            <wp:docPr id="24" name="image32.png"/>
             <a:graphic>
               <a:graphicData uri="http://schemas.openxmlformats.org/drawingml/2006/picture">
                 <pic:pic>
                   <pic:nvPicPr>
-                    <pic:cNvPr id="0" name="image38.png"/>
+                    <pic:cNvPr id="0" name="image32.png"/>
                     <pic:cNvPicPr preferRelativeResize="0"/>
                   </pic:nvPicPr>
                   <pic:blipFill>
-                    <a:blip r:embed="rId34"/>
+                    <a:blip r:embed="rId35"/>
                     <a:srcRect b="0" l="0" r="0" t="35444"/>
                     <a:stretch>
                       <a:fillRect/>
@@ -4389,7 +4611,7 @@
           <w:i w:val="1"/>
           <w:rtl w:val="0"/>
         </w:rPr>
-        <w:t xml:space="preserve">Figure 15: Cache to Cache Transfer Latency (Device 1: Top, Device 2: Bottom)</w:t>
+        <w:t xml:space="preserve">Figure 17: Cache to Cache Transfer Latency (Device 1: Top, Device 2: Bottom)</w:t>
       </w:r>
     </w:p>
     <w:p>
@@ -4413,16 +4635,16 @@
           <wp:inline distB="114300" distT="114300" distL="114300" distR="114300">
             <wp:extent cx="5500688" cy="4125516"/>
             <wp:effectExtent b="0" l="0" r="0" t="0"/>
-            <wp:docPr id="5" name="image10.png"/>
+            <wp:docPr id="31" name="image31.png"/>
             <a:graphic>
               <a:graphicData uri="http://schemas.openxmlformats.org/drawingml/2006/picture">
                 <pic:pic>
                   <pic:nvPicPr>
-                    <pic:cNvPr id="0" name="image10.png"/>
+                    <pic:cNvPr id="0" name="image31.png"/>
                     <pic:cNvPicPr preferRelativeResize="0"/>
                   </pic:nvPicPr>
                   <pic:blipFill>
-                    <a:blip r:embed="rId35"/>
+                    <a:blip r:embed="rId36"/>
                     <a:srcRect b="0" l="0" r="0" t="0"/>
                     <a:stretch>
                       <a:fillRect/>
@@ -4459,16 +4681,16 @@
           <wp:inline distB="114300" distT="114300" distL="114300" distR="114300">
             <wp:extent cx="5514975" cy="3606526"/>
             <wp:effectExtent b="0" l="0" r="0" t="0"/>
-            <wp:docPr id="13" name="image13.png"/>
+            <wp:docPr id="8" name="image21.png"/>
             <a:graphic>
               <a:graphicData uri="http://schemas.openxmlformats.org/drawingml/2006/picture">
                 <pic:pic>
                   <pic:nvPicPr>
-                    <pic:cNvPr id="0" name="image13.png"/>
+                    <pic:cNvPr id="0" name="image21.png"/>
                     <pic:cNvPicPr preferRelativeResize="0"/>
                   </pic:nvPicPr>
                   <pic:blipFill>
-                    <a:blip r:embed="rId36"/>
+                    <a:blip r:embed="rId37"/>
                     <a:srcRect b="0" l="0" r="7211" t="8320"/>
                     <a:stretch>
                       <a:fillRect/>
@@ -4504,7 +4726,7 @@
           <w:i w:val="1"/>
           <w:rtl w:val="0"/>
         </w:rPr>
-        <w:t xml:space="preserve">Figure 16: Loaded Latency (Device 1: Top, Device 2: Bottom)</w:t>
+        <w:t xml:space="preserve">Figure 18: Loaded Latency (Device 1: Top, Device 2: Bottom)</w:t>
       </w:r>
       <w:r>
         <w:br w:type="page"/>
@@ -4522,8 +4744,8 @@
           <w:b w:val="1"/>
         </w:rPr>
       </w:pPr>
-      <w:bookmarkStart w:colFirst="0" w:colLast="0" w:name="_mm3mocnwmwi6" w:id="19"/>
-      <w:bookmarkEnd w:id="19"/>
+      <w:bookmarkStart w:colFirst="0" w:colLast="0" w:name="_mm3mocnwmwi6" w:id="20"/>
+      <w:bookmarkEnd w:id="20"/>
       <w:r>
         <w:rPr>
           <w:rtl w:val="0"/>
@@ -4568,16 +4790,16 @@
           <wp:inline distB="114300" distT="114300" distL="114300" distR="114300">
             <wp:extent cx="5943600" cy="2844800"/>
             <wp:effectExtent b="0" l="0" r="0" t="0"/>
-            <wp:docPr id="19" name="image16.png"/>
+            <wp:docPr id="41" name="image39.png"/>
             <a:graphic>
               <a:graphicData uri="http://schemas.openxmlformats.org/drawingml/2006/picture">
                 <pic:pic>
                   <pic:nvPicPr>
-                    <pic:cNvPr id="0" name="image16.png"/>
+                    <pic:cNvPr id="0" name="image39.png"/>
                     <pic:cNvPicPr preferRelativeResize="0"/>
                   </pic:nvPicPr>
                   <pic:blipFill>
-                    <a:blip r:embed="rId37"/>
+                    <a:blip r:embed="rId38"/>
                     <a:srcRect b="0" l="0" r="0" t="0"/>
                     <a:stretch>
                       <a:fillRect/>
@@ -4605,6 +4827,7 @@
     </w:p>
     <w:p>
       <w:pPr>
+        <w:spacing w:after="0" w:before="200" w:lineRule="auto"/>
         <w:rPr/>
       </w:pPr>
       <w:r>
@@ -4622,18 +4845,18 @@
         <w:rPr/>
         <w:drawing>
           <wp:inline distB="114300" distT="114300" distL="114300" distR="114300">
-            <wp:extent cx="5943600" cy="4140200"/>
+            <wp:extent cx="5662613" cy="3947494"/>
             <wp:effectExtent b="0" l="0" r="0" t="0"/>
-            <wp:docPr id="4" name="image20.png"/>
+            <wp:docPr id="30" name="image35.png"/>
             <a:graphic>
               <a:graphicData uri="http://schemas.openxmlformats.org/drawingml/2006/picture">
                 <pic:pic>
                   <pic:nvPicPr>
-                    <pic:cNvPr id="0" name="image20.png"/>
+                    <pic:cNvPr id="0" name="image35.png"/>
                     <pic:cNvPicPr preferRelativeResize="0"/>
                   </pic:nvPicPr>
                   <pic:blipFill>
-                    <a:blip r:embed="rId38"/>
+                    <a:blip r:embed="rId39"/>
                     <a:srcRect b="0" l="0" r="0" t="0"/>
                     <a:stretch>
                       <a:fillRect/>
@@ -4642,7 +4865,7 @@
                   <pic:spPr>
                     <a:xfrm>
                       <a:off x="0" y="0"/>
-                      <a:ext cx="5943600" cy="4140200"/>
+                      <a:ext cx="5662613" cy="3947494"/>
                     </a:xfrm>
                     <a:prstGeom prst="rect"/>
                     <a:ln/>
@@ -4691,16 +4914,16 @@
           <wp:inline distB="114300" distT="114300" distL="114300" distR="114300">
             <wp:extent cx="6006639" cy="4258675"/>
             <wp:effectExtent b="0" l="0" r="0" t="0"/>
-            <wp:docPr id="14" name="image8.png"/>
+            <wp:docPr id="9" name="image26.png"/>
             <a:graphic>
               <a:graphicData uri="http://schemas.openxmlformats.org/drawingml/2006/picture">
                 <pic:pic>
                   <pic:nvPicPr>
-                    <pic:cNvPr id="0" name="image8.png"/>
+                    <pic:cNvPr id="0" name="image26.png"/>
                     <pic:cNvPicPr preferRelativeResize="0"/>
                   </pic:nvPicPr>
                   <pic:blipFill>
-                    <a:blip r:embed="rId39"/>
+                    <a:blip r:embed="rId40"/>
                     <a:srcRect b="0" l="0" r="0" t="0"/>
                     <a:stretch>
                       <a:fillRect/>
@@ -4743,16 +4966,16 @@
           <wp:inline distB="114300" distT="114300" distL="114300" distR="114300">
             <wp:extent cx="5910263" cy="4118321"/>
             <wp:effectExtent b="0" l="0" r="0" t="0"/>
-            <wp:docPr id="8" name="image3.png"/>
+            <wp:docPr id="34" name="image42.png"/>
             <a:graphic>
               <a:graphicData uri="http://schemas.openxmlformats.org/drawingml/2006/picture">
                 <pic:pic>
                   <pic:nvPicPr>
-                    <pic:cNvPr id="0" name="image3.png"/>
+                    <pic:cNvPr id="0" name="image42.png"/>
                     <pic:cNvPicPr preferRelativeResize="0"/>
                   </pic:nvPicPr>
                   <pic:blipFill>
-                    <a:blip r:embed="rId40"/>
+                    <a:blip r:embed="rId41"/>
                     <a:srcRect b="0" l="0" r="0" t="0"/>
                     <a:stretch>
                       <a:fillRect/>
@@ -4799,16 +5022,16 @@
           <wp:inline distB="114300" distT="114300" distL="114300" distR="114300">
             <wp:extent cx="5943600" cy="2895600"/>
             <wp:effectExtent b="0" l="0" r="0" t="0"/>
-            <wp:docPr id="31" name="image32.png"/>
+            <wp:docPr id="21" name="image18.png"/>
             <a:graphic>
               <a:graphicData uri="http://schemas.openxmlformats.org/drawingml/2006/picture">
                 <pic:pic>
                   <pic:nvPicPr>
-                    <pic:cNvPr id="0" name="image32.png"/>
+                    <pic:cNvPr id="0" name="image18.png"/>
                     <pic:cNvPicPr preferRelativeResize="0"/>
                   </pic:nvPicPr>
                   <pic:blipFill>
-                    <a:blip r:embed="rId41"/>
+                    <a:blip r:embed="rId42"/>
                     <a:srcRect b="0" l="0" r="0" t="0"/>
                     <a:stretch>
                       <a:fillRect/>
@@ -4846,7 +5069,7 @@
           <w:i w:val="1"/>
           <w:rtl w:val="0"/>
         </w:rPr>
-        <w:t xml:space="preserve">Figure 17: Results from running fio with file size of 4GB and block size of 4KB for Device 1</w:t>
+        <w:t xml:space="preserve">Figure 18: Results from running fio with file size of 4GB and block size of 4KB for Device 1</w:t>
       </w:r>
     </w:p>
     <w:p>
@@ -4866,16 +5089,16 @@
           <wp:inline distB="114300" distT="114300" distL="114300" distR="114300">
             <wp:extent cx="5943600" cy="3263900"/>
             <wp:effectExtent b="0" l="0" r="0" t="0"/>
-            <wp:docPr id="33" name="image29.png"/>
+            <wp:docPr id="48" name="image46.png"/>
             <a:graphic>
               <a:graphicData uri="http://schemas.openxmlformats.org/drawingml/2006/picture">
                 <pic:pic>
                   <pic:nvPicPr>
-                    <pic:cNvPr id="0" name="image29.png"/>
+                    <pic:cNvPr id="0" name="image46.png"/>
                     <pic:cNvPicPr preferRelativeResize="0"/>
                   </pic:nvPicPr>
                   <pic:blipFill>
-                    <a:blip r:embed="rId42"/>
+                    <a:blip r:embed="rId43"/>
                     <a:srcRect b="0" l="0" r="0" t="0"/>
                     <a:stretch>
                       <a:fillRect/>
@@ -4922,16 +5145,16 @@
           <wp:inline distB="114300" distT="114300" distL="114300" distR="114300">
             <wp:extent cx="5943600" cy="4279900"/>
             <wp:effectExtent b="0" l="0" r="0" t="0"/>
-            <wp:docPr id="30" name="image31.png"/>
+            <wp:docPr id="20" name="image3.png"/>
             <a:graphic>
               <a:graphicData uri="http://schemas.openxmlformats.org/drawingml/2006/picture">
                 <pic:pic>
                   <pic:nvPicPr>
-                    <pic:cNvPr id="0" name="image31.png"/>
+                    <pic:cNvPr id="0" name="image3.png"/>
                     <pic:cNvPicPr preferRelativeResize="0"/>
                   </pic:nvPicPr>
                   <pic:blipFill>
-                    <a:blip r:embed="rId43"/>
+                    <a:blip r:embed="rId44"/>
                     <a:srcRect b="0" l="0" r="0" t="0"/>
                     <a:stretch>
                       <a:fillRect/>
@@ -4965,16 +5188,6 @@
         <w:rPr>
           <w:rtl w:val="0"/>
         </w:rPr>
-      </w:r>
-    </w:p>
-    <w:p>
-      <w:pPr>
-        <w:rPr/>
-      </w:pPr>
-      <w:r>
-        <w:rPr>
-          <w:rtl w:val="0"/>
-        </w:rPr>
         <w:t xml:space="preserve">(c) 66.66% Read, 33.37% Write</w:t>
       </w:r>
     </w:p>
@@ -4988,16 +5201,16 @@
           <wp:inline distB="114300" distT="114300" distL="114300" distR="114300">
             <wp:extent cx="5943600" cy="4533900"/>
             <wp:effectExtent b="0" l="0" r="0" t="0"/>
-            <wp:docPr id="38" name="image35.png"/>
+            <wp:docPr id="26" name="image28.png"/>
             <a:graphic>
               <a:graphicData uri="http://schemas.openxmlformats.org/drawingml/2006/picture">
                 <pic:pic>
                   <pic:nvPicPr>
-                    <pic:cNvPr id="0" name="image35.png"/>
+                    <pic:cNvPr id="0" name="image28.png"/>
                     <pic:cNvPicPr preferRelativeResize="0"/>
                   </pic:nvPicPr>
                   <pic:blipFill>
-                    <a:blip r:embed="rId44"/>
+                    <a:blip r:embed="rId45"/>
                     <a:srcRect b="0" l="0" r="0" t="0"/>
                     <a:stretch>
                       <a:fillRect/>
@@ -5040,16 +5253,16 @@
           <wp:inline distB="114300" distT="114300" distL="114300" distR="114300">
             <wp:extent cx="5586413" cy="4132415"/>
             <wp:effectExtent b="0" l="0" r="0" t="0"/>
-            <wp:docPr id="15" name="image30.png"/>
+            <wp:docPr id="10" name="image9.png"/>
             <a:graphic>
               <a:graphicData uri="http://schemas.openxmlformats.org/drawingml/2006/picture">
                 <pic:pic>
                   <pic:nvPicPr>
-                    <pic:cNvPr id="0" name="image30.png"/>
+                    <pic:cNvPr id="0" name="image9.png"/>
                     <pic:cNvPicPr preferRelativeResize="0"/>
                   </pic:nvPicPr>
                   <pic:blipFill>
-                    <a:blip r:embed="rId45"/>
+                    <a:blip r:embed="rId46"/>
                     <a:srcRect b="0" l="0" r="0" t="0"/>
                     <a:stretch>
                       <a:fillRect/>
@@ -5096,16 +5309,16 @@
           <wp:inline distB="114300" distT="114300" distL="114300" distR="114300">
             <wp:extent cx="5624513" cy="3012799"/>
             <wp:effectExtent b="0" l="0" r="0" t="0"/>
-            <wp:docPr id="12" name="image2.png"/>
+            <wp:docPr id="7" name="image5.png"/>
             <a:graphic>
               <a:graphicData uri="http://schemas.openxmlformats.org/drawingml/2006/picture">
                 <pic:pic>
                   <pic:nvPicPr>
-                    <pic:cNvPr id="0" name="image2.png"/>
+                    <pic:cNvPr id="0" name="image5.png"/>
                     <pic:cNvPicPr preferRelativeResize="0"/>
                   </pic:nvPicPr>
                   <pic:blipFill>
-                    <a:blip r:embed="rId46"/>
+                    <a:blip r:embed="rId47"/>
                     <a:srcRect b="0" l="0" r="0" t="0"/>
                     <a:stretch>
                       <a:fillRect/>
@@ -5143,7 +5356,7 @@
           <w:i w:val="1"/>
           <w:rtl w:val="0"/>
         </w:rPr>
-        <w:t xml:space="preserve">Figure 18: Results from running fio with file size of 4GB and block size of 4KB for Device 2</w:t>
+        <w:t xml:space="preserve">Figure 19: Results from running fio with file size of 4GB and block size of 4KB for Device 2</w:t>
       </w:r>
       <w:r>
         <w:br w:type="page"/>
@@ -5156,11 +5369,827 @@
     </w:p>
     <w:p>
       <w:pPr>
+        <w:jc w:val="left"/>
+        <w:rPr/>
+      </w:pPr>
+      <w:r>
+        <w:rPr>
+          <w:rtl w:val="0"/>
+        </w:rPr>
+        <w:t xml:space="preserve">(a) IO Depth = 0</w:t>
+      </w:r>
+    </w:p>
+    <w:p>
+      <w:pPr>
+        <w:jc w:val="center"/>
+        <w:rPr>
+          <w:b w:val="1"/>
+        </w:rPr>
+      </w:pPr>
+      <w:r>
+        <w:rPr>
+          <w:b w:val="1"/>
+        </w:rPr>
+        <w:drawing>
+          <wp:inline distB="114300" distT="114300" distL="114300" distR="114300">
+            <wp:extent cx="5857875" cy="2963052"/>
+            <wp:effectExtent b="0" l="0" r="0" t="0"/>
+            <wp:docPr id="33" name="image25.png"/>
+            <a:graphic>
+              <a:graphicData uri="http://schemas.openxmlformats.org/drawingml/2006/picture">
+                <pic:pic>
+                  <pic:nvPicPr>
+                    <pic:cNvPr id="0" name="image25.png"/>
+                    <pic:cNvPicPr preferRelativeResize="0"/>
+                  </pic:nvPicPr>
+                  <pic:blipFill>
+                    <a:blip r:embed="rId48"/>
+                    <a:srcRect b="0" l="0" r="53846" t="0"/>
+                    <a:stretch>
+                      <a:fillRect/>
+                    </a:stretch>
+                  </pic:blipFill>
+                  <pic:spPr>
+                    <a:xfrm>
+                      <a:off x="0" y="0"/>
+                      <a:ext cx="5857875" cy="2963052"/>
+                    </a:xfrm>
+                    <a:prstGeom prst="rect"/>
+                    <a:ln/>
+                  </pic:spPr>
+                </pic:pic>
+              </a:graphicData>
+            </a:graphic>
+          </wp:inline>
+        </w:drawing>
+      </w:r>
+      <w:r>
+        <w:rPr>
+          <w:rtl w:val="0"/>
+        </w:rPr>
+      </w:r>
+    </w:p>
+    <w:p>
+      <w:pPr>
+        <w:jc w:val="left"/>
+        <w:rPr>
+          <w:b w:val="1"/>
+        </w:rPr>
+      </w:pPr>
+      <w:r>
+        <w:rPr>
+          <w:rtl w:val="0"/>
+        </w:rPr>
+      </w:r>
+    </w:p>
+    <w:p>
+      <w:pPr>
+        <w:jc w:val="left"/>
+        <w:rPr>
+          <w:b w:val="1"/>
+        </w:rPr>
+      </w:pPr>
+      <w:r>
+        <w:rPr>
+          <w:rtl w:val="0"/>
+        </w:rPr>
+        <w:t xml:space="preserve">(b) IO Depth = 10</w:t>
+      </w:r>
+      <w:r>
+        <w:rPr>
+          <w:rtl w:val="0"/>
+        </w:rPr>
+      </w:r>
+    </w:p>
+    <w:p>
+      <w:pPr>
+        <w:jc w:val="center"/>
+        <w:rPr>
+          <w:b w:val="1"/>
+        </w:rPr>
+      </w:pPr>
+      <w:r>
+        <w:rPr>
+          <w:b w:val="1"/>
+        </w:rPr>
+        <w:drawing>
+          <wp:inline distB="114300" distT="114300" distL="114300" distR="114300">
+            <wp:extent cx="5944293" cy="2860830"/>
+            <wp:effectExtent b="0" l="0" r="0" t="0"/>
+            <wp:docPr id="22" name="image20.png"/>
+            <a:graphic>
+              <a:graphicData uri="http://schemas.openxmlformats.org/drawingml/2006/picture">
+                <pic:pic>
+                  <pic:nvPicPr>
+                    <pic:cNvPr id="0" name="image20.png"/>
+                    <pic:cNvPicPr preferRelativeResize="0"/>
+                  </pic:nvPicPr>
+                  <pic:blipFill>
+                    <a:blip r:embed="rId49"/>
+                    <a:srcRect b="0" l="0" r="55128" t="0"/>
+                    <a:stretch>
+                      <a:fillRect/>
+                    </a:stretch>
+                  </pic:blipFill>
+                  <pic:spPr>
+                    <a:xfrm>
+                      <a:off x="0" y="0"/>
+                      <a:ext cx="5944293" cy="2860830"/>
+                    </a:xfrm>
+                    <a:prstGeom prst="rect"/>
+                    <a:ln/>
+                  </pic:spPr>
+                </pic:pic>
+              </a:graphicData>
+            </a:graphic>
+          </wp:inline>
+        </w:drawing>
+      </w:r>
+      <w:r>
+        <w:rPr>
+          <w:rtl w:val="0"/>
+        </w:rPr>
+      </w:r>
+    </w:p>
+    <w:p>
+      <w:pPr>
+        <w:jc w:val="left"/>
+        <w:rPr>
+          <w:b w:val="1"/>
+        </w:rPr>
+      </w:pPr>
+      <w:r>
+        <w:br w:type="page"/>
+      </w:r>
+      <w:r>
+        <w:rPr>
+          <w:rtl w:val="0"/>
+        </w:rPr>
+      </w:r>
+    </w:p>
+    <w:p>
+      <w:pPr>
+        <w:jc w:val="left"/>
+        <w:rPr>
+          <w:b w:val="1"/>
+        </w:rPr>
+      </w:pPr>
+      <w:r>
+        <w:rPr>
+          <w:rtl w:val="0"/>
+        </w:rPr>
+        <w:t xml:space="preserve">(c) IO Depth = 100</w:t>
+      </w:r>
+      <w:r>
+        <w:rPr>
+          <w:rtl w:val="0"/>
+        </w:rPr>
+      </w:r>
+    </w:p>
+    <w:p>
+      <w:pPr>
+        <w:jc w:val="center"/>
+        <w:rPr>
+          <w:b w:val="1"/>
+        </w:rPr>
+      </w:pPr>
+      <w:r>
+        <w:rPr>
+          <w:b w:val="1"/>
+        </w:rPr>
+        <w:drawing>
+          <wp:inline distB="114300" distT="114300" distL="114300" distR="114300">
+            <wp:extent cx="5848589" cy="2919413"/>
+            <wp:effectExtent b="0" l="0" r="0" t="0"/>
+            <wp:docPr id="38" name="image30.png"/>
+            <a:graphic>
+              <a:graphicData uri="http://schemas.openxmlformats.org/drawingml/2006/picture">
+                <pic:pic>
+                  <pic:nvPicPr>
+                    <pic:cNvPr id="0" name="image30.png"/>
+                    <pic:cNvPicPr preferRelativeResize="0"/>
+                  </pic:nvPicPr>
+                  <pic:blipFill>
+                    <a:blip r:embed="rId50"/>
+                    <a:srcRect b="0" l="0" r="54967" t="0"/>
+                    <a:stretch>
+                      <a:fillRect/>
+                    </a:stretch>
+                  </pic:blipFill>
+                  <pic:spPr>
+                    <a:xfrm>
+                      <a:off x="0" y="0"/>
+                      <a:ext cx="5848589" cy="2919413"/>
+                    </a:xfrm>
+                    <a:prstGeom prst="rect"/>
+                    <a:ln/>
+                  </pic:spPr>
+                </pic:pic>
+              </a:graphicData>
+            </a:graphic>
+          </wp:inline>
+        </w:drawing>
+      </w:r>
+      <w:r>
+        <w:rPr>
+          <w:rtl w:val="0"/>
+        </w:rPr>
+      </w:r>
+    </w:p>
+    <w:p>
+      <w:pPr>
+        <w:jc w:val="center"/>
+        <w:rPr>
+          <w:b w:val="1"/>
+        </w:rPr>
+      </w:pPr>
+      <w:r>
+        <w:rPr>
+          <w:rtl w:val="0"/>
+        </w:rPr>
+      </w:r>
+    </w:p>
+    <w:p>
+      <w:pPr>
+        <w:jc w:val="left"/>
+        <w:rPr>
+          <w:b w:val="1"/>
+        </w:rPr>
+      </w:pPr>
+      <w:r>
+        <w:rPr>
+          <w:rtl w:val="0"/>
+        </w:rPr>
+        <w:t xml:space="preserve">(d) IO Depth =  200</w:t>
+      </w:r>
+      <w:r>
+        <w:rPr>
+          <w:rtl w:val="0"/>
+        </w:rPr>
+      </w:r>
+    </w:p>
+    <w:p>
+      <w:pPr>
+        <w:jc w:val="center"/>
+        <w:rPr>
+          <w:b w:val="1"/>
+        </w:rPr>
+      </w:pPr>
+      <w:r>
+        <w:rPr>
+          <w:b w:val="1"/>
+        </w:rPr>
+        <w:drawing>
+          <wp:inline distB="114300" distT="114300" distL="114300" distR="114300">
+            <wp:extent cx="5887886" cy="2860830"/>
+            <wp:effectExtent b="0" l="0" r="0" t="0"/>
+            <wp:docPr id="17" name="image1.png"/>
+            <a:graphic>
+              <a:graphicData uri="http://schemas.openxmlformats.org/drawingml/2006/picture">
+                <pic:pic>
+                  <pic:nvPicPr>
+                    <pic:cNvPr id="0" name="image1.png"/>
+                    <pic:cNvPicPr preferRelativeResize="0"/>
+                  </pic:nvPicPr>
+                  <pic:blipFill>
+                    <a:blip r:embed="rId51"/>
+                    <a:srcRect b="0" l="0" r="56250" t="0"/>
+                    <a:stretch>
+                      <a:fillRect/>
+                    </a:stretch>
+                  </pic:blipFill>
+                  <pic:spPr>
+                    <a:xfrm>
+                      <a:off x="0" y="0"/>
+                      <a:ext cx="5887886" cy="2860830"/>
+                    </a:xfrm>
+                    <a:prstGeom prst="rect"/>
+                    <a:ln/>
+                  </pic:spPr>
+                </pic:pic>
+              </a:graphicData>
+            </a:graphic>
+          </wp:inline>
+        </w:drawing>
+      </w:r>
+      <w:r>
+        <w:rPr>
+          <w:rtl w:val="0"/>
+        </w:rPr>
+      </w:r>
+    </w:p>
+    <w:p>
+      <w:pPr>
+        <w:jc w:val="center"/>
+        <w:rPr>
+          <w:b w:val="1"/>
+        </w:rPr>
+      </w:pPr>
+      <w:r>
+        <w:rPr>
+          <w:rtl w:val="0"/>
+        </w:rPr>
+      </w:r>
+    </w:p>
+    <w:p>
+      <w:pPr>
+        <w:jc w:val="center"/>
+        <w:rPr>
+          <w:b w:val="1"/>
+        </w:rPr>
+      </w:pPr>
+      <w:r>
+        <w:rPr>
+          <w:rtl w:val="0"/>
+        </w:rPr>
+      </w:r>
+    </w:p>
+    <w:p>
+      <w:pPr>
+        <w:jc w:val="left"/>
+        <w:rPr/>
+      </w:pPr>
+      <w:r>
+        <w:br w:type="page"/>
+      </w:r>
+      <w:r>
+        <w:rPr>
+          <w:rtl w:val="0"/>
+        </w:rPr>
+      </w:r>
+    </w:p>
+    <w:p>
+      <w:pPr>
+        <w:jc w:val="left"/>
+        <w:rPr/>
+      </w:pPr>
+      <w:r>
+        <w:rPr>
+          <w:rtl w:val="0"/>
+        </w:rPr>
+        <w:t xml:space="preserve">(e) IO Depth = 300</w:t>
+      </w:r>
+    </w:p>
+    <w:p>
+      <w:pPr>
+        <w:jc w:val="center"/>
+        <w:rPr>
+          <w:b w:val="1"/>
+        </w:rPr>
+      </w:pPr>
+      <w:r>
+        <w:rPr>
+          <w:b w:val="1"/>
+        </w:rPr>
+        <w:drawing>
+          <wp:inline distB="114300" distT="114300" distL="114300" distR="114300">
+            <wp:extent cx="5700713" cy="2726055"/>
+            <wp:effectExtent b="0" l="0" r="0" t="0"/>
+            <wp:docPr id="14" name="image12.png"/>
+            <a:graphic>
+              <a:graphicData uri="http://schemas.openxmlformats.org/drawingml/2006/picture">
+                <pic:pic>
+                  <pic:nvPicPr>
+                    <pic:cNvPr id="0" name="image12.png"/>
+                    <pic:cNvPicPr preferRelativeResize="0"/>
+                  </pic:nvPicPr>
+                  <pic:blipFill>
+                    <a:blip r:embed="rId52"/>
+                    <a:srcRect b="0" l="0" r="54807" t="0"/>
+                    <a:stretch>
+                      <a:fillRect/>
+                    </a:stretch>
+                  </pic:blipFill>
+                  <pic:spPr>
+                    <a:xfrm>
+                      <a:off x="0" y="0"/>
+                      <a:ext cx="5700713" cy="2726055"/>
+                    </a:xfrm>
+                    <a:prstGeom prst="rect"/>
+                    <a:ln/>
+                  </pic:spPr>
+                </pic:pic>
+              </a:graphicData>
+            </a:graphic>
+          </wp:inline>
+        </w:drawing>
+      </w:r>
+      <w:r>
+        <w:rPr>
+          <w:rtl w:val="0"/>
+        </w:rPr>
+      </w:r>
+    </w:p>
+    <w:p>
+      <w:pPr>
+        <w:jc w:val="center"/>
+        <w:rPr>
+          <w:b w:val="1"/>
+        </w:rPr>
+      </w:pPr>
+      <w:r>
+        <w:rPr>
+          <w:rtl w:val="0"/>
+        </w:rPr>
+      </w:r>
+    </w:p>
+    <w:p>
+      <w:pPr>
+        <w:jc w:val="left"/>
+        <w:rPr/>
+      </w:pPr>
+      <w:r>
+        <w:rPr>
+          <w:rtl w:val="0"/>
+        </w:rPr>
+        <w:t xml:space="preserve">(f) IO Depth = 400</w:t>
+      </w:r>
+    </w:p>
+    <w:p>
+      <w:pPr>
+        <w:jc w:val="center"/>
+        <w:rPr>
+          <w:b w:val="1"/>
+        </w:rPr>
+      </w:pPr>
+      <w:r>
+        <w:rPr>
+          <w:b w:val="1"/>
+        </w:rPr>
+        <w:drawing>
+          <wp:inline distB="114300" distT="114300" distL="114300" distR="114300">
+            <wp:extent cx="5776913" cy="2777056"/>
+            <wp:effectExtent b="0" l="0" r="0" t="0"/>
+            <wp:docPr id="39" name="image27.png"/>
+            <a:graphic>
+              <a:graphicData uri="http://schemas.openxmlformats.org/drawingml/2006/picture">
+                <pic:pic>
+                  <pic:nvPicPr>
+                    <pic:cNvPr id="0" name="image27.png"/>
+                    <pic:cNvPicPr preferRelativeResize="0"/>
+                  </pic:nvPicPr>
+                  <pic:blipFill>
+                    <a:blip r:embed="rId53"/>
+                    <a:srcRect b="0" l="0" r="55608" t="0"/>
+                    <a:stretch>
+                      <a:fillRect/>
+                    </a:stretch>
+                  </pic:blipFill>
+                  <pic:spPr>
+                    <a:xfrm>
+                      <a:off x="0" y="0"/>
+                      <a:ext cx="5776913" cy="2777056"/>
+                    </a:xfrm>
+                    <a:prstGeom prst="rect"/>
+                    <a:ln/>
+                  </pic:spPr>
+                </pic:pic>
+              </a:graphicData>
+            </a:graphic>
+          </wp:inline>
+        </w:drawing>
+      </w:r>
+      <w:r>
+        <w:rPr>
+          <w:rtl w:val="0"/>
+        </w:rPr>
+      </w:r>
+    </w:p>
+    <w:p>
+      <w:pPr>
+        <w:jc w:val="center"/>
+        <w:rPr>
+          <w:b w:val="1"/>
+        </w:rPr>
+      </w:pPr>
+      <w:r>
+        <w:rPr>
+          <w:rtl w:val="0"/>
+        </w:rPr>
+      </w:r>
+    </w:p>
+    <w:p>
+      <w:pPr>
+        <w:jc w:val="center"/>
+        <w:rPr>
+          <w:b w:val="1"/>
+        </w:rPr>
+      </w:pPr>
+      <w:r>
+        <w:rPr>
+          <w:rtl w:val="0"/>
+        </w:rPr>
+      </w:r>
+    </w:p>
+    <w:p>
+      <w:pPr>
+        <w:jc w:val="center"/>
+        <w:rPr>
+          <w:b w:val="1"/>
+        </w:rPr>
+      </w:pPr>
+      <w:r>
+        <w:rPr>
+          <w:rtl w:val="0"/>
+        </w:rPr>
+      </w:r>
+    </w:p>
+    <w:p>
+      <w:pPr>
+        <w:jc w:val="center"/>
+        <w:rPr>
+          <w:b w:val="1"/>
+        </w:rPr>
+      </w:pPr>
+      <w:r>
+        <w:rPr>
+          <w:rtl w:val="0"/>
+        </w:rPr>
+      </w:r>
+    </w:p>
+    <w:p>
+      <w:pPr>
+        <w:jc w:val="left"/>
+        <w:rPr/>
+      </w:pPr>
+      <w:r>
+        <w:br w:type="page"/>
+      </w:r>
+      <w:r>
+        <w:rPr>
+          <w:rtl w:val="0"/>
+        </w:rPr>
+      </w:r>
+    </w:p>
+    <w:p>
+      <w:pPr>
+        <w:jc w:val="left"/>
+        <w:rPr/>
+      </w:pPr>
+      <w:r>
+        <w:rPr>
+          <w:rtl w:val="0"/>
+        </w:rPr>
+        <w:t xml:space="preserve">(f) IO Depth = 500</w:t>
+      </w:r>
+    </w:p>
+    <w:p>
+      <w:pPr>
+        <w:jc w:val="left"/>
+        <w:rPr>
+          <w:b w:val="1"/>
+        </w:rPr>
+      </w:pPr>
+      <w:r>
+        <w:rPr>
+          <w:b w:val="1"/>
+        </w:rPr>
+        <w:drawing>
+          <wp:inline distB="114300" distT="114300" distL="114300" distR="114300">
+            <wp:extent cx="5370966" cy="3063720"/>
+            <wp:effectExtent b="0" l="0" r="0" t="0"/>
+            <wp:docPr id="32" name="image19.png"/>
+            <a:graphic>
+              <a:graphicData uri="http://schemas.openxmlformats.org/drawingml/2006/picture">
+                <pic:pic>
+                  <pic:nvPicPr>
+                    <pic:cNvPr id="0" name="image19.png"/>
+                    <pic:cNvPicPr preferRelativeResize="0"/>
+                  </pic:nvPicPr>
+                  <pic:blipFill>
+                    <a:blip r:embed="rId54"/>
+                    <a:srcRect b="0" l="0" r="62019" t="0"/>
+                    <a:stretch>
+                      <a:fillRect/>
+                    </a:stretch>
+                  </pic:blipFill>
+                  <pic:spPr>
+                    <a:xfrm>
+                      <a:off x="0" y="0"/>
+                      <a:ext cx="5370966" cy="3063720"/>
+                    </a:xfrm>
+                    <a:prstGeom prst="rect"/>
+                    <a:ln/>
+                  </pic:spPr>
+                </pic:pic>
+              </a:graphicData>
+            </a:graphic>
+          </wp:inline>
+        </w:drawing>
+      </w:r>
+      <w:r>
+        <w:rPr>
+          <w:rtl w:val="0"/>
+        </w:rPr>
+      </w:r>
+    </w:p>
+    <w:p>
+      <w:pPr>
+        <w:jc w:val="left"/>
+        <w:rPr>
+          <w:b w:val="1"/>
+        </w:rPr>
+      </w:pPr>
+      <w:r>
+        <w:rPr>
+          <w:rtl w:val="0"/>
+        </w:rPr>
+      </w:r>
+    </w:p>
+    <w:p>
+      <w:pPr>
+        <w:jc w:val="left"/>
+        <w:rPr/>
+      </w:pPr>
+      <w:r>
+        <w:rPr>
+          <w:rtl w:val="0"/>
+        </w:rPr>
+        <w:t xml:space="preserve">(g) IO Depth = 750</w:t>
+      </w:r>
+    </w:p>
+    <w:p>
+      <w:pPr>
+        <w:jc w:val="left"/>
+        <w:rPr>
+          <w:b w:val="1"/>
+        </w:rPr>
+      </w:pPr>
+      <w:r>
+        <w:rPr>
+          <w:b w:val="1"/>
+        </w:rPr>
+        <w:drawing>
+          <wp:inline distB="114300" distT="114300" distL="114300" distR="114300">
+            <wp:extent cx="5484631" cy="2565555"/>
+            <wp:effectExtent b="0" l="0" r="0" t="0"/>
+            <wp:docPr id="37" name="image33.png"/>
+            <a:graphic>
+              <a:graphicData uri="http://schemas.openxmlformats.org/drawingml/2006/picture">
+                <pic:pic>
+                  <pic:nvPicPr>
+                    <pic:cNvPr id="0" name="image33.png"/>
+                    <pic:cNvPicPr preferRelativeResize="0"/>
+                  </pic:nvPicPr>
+                  <pic:blipFill>
+                    <a:blip r:embed="rId55"/>
+                    <a:srcRect b="0" l="0" r="53846" t="0"/>
+                    <a:stretch>
+                      <a:fillRect/>
+                    </a:stretch>
+                  </pic:blipFill>
+                  <pic:spPr>
+                    <a:xfrm>
+                      <a:off x="0" y="0"/>
+                      <a:ext cx="5484631" cy="2565555"/>
+                    </a:xfrm>
+                    <a:prstGeom prst="rect"/>
+                    <a:ln/>
+                  </pic:spPr>
+                </pic:pic>
+              </a:graphicData>
+            </a:graphic>
+          </wp:inline>
+        </w:drawing>
+      </w:r>
+      <w:r>
+        <w:rPr>
+          <w:rtl w:val="0"/>
+        </w:rPr>
+      </w:r>
+    </w:p>
+    <w:p>
+      <w:pPr>
+        <w:jc w:val="center"/>
+        <w:rPr>
+          <w:b w:val="1"/>
+        </w:rPr>
+      </w:pPr>
+      <w:r>
+        <w:rPr>
+          <w:rtl w:val="0"/>
+        </w:rPr>
+      </w:r>
+    </w:p>
+    <w:p>
+      <w:pPr>
+        <w:jc w:val="left"/>
+        <w:rPr/>
+      </w:pPr>
+      <w:r>
+        <w:br w:type="page"/>
+      </w:r>
+      <w:r>
+        <w:rPr>
+          <w:rtl w:val="0"/>
+        </w:rPr>
+      </w:r>
+    </w:p>
+    <w:p>
+      <w:pPr>
+        <w:jc w:val="left"/>
+        <w:rPr/>
+      </w:pPr>
+      <w:r>
+        <w:rPr>
+          <w:rtl w:val="0"/>
+        </w:rPr>
+        <w:t xml:space="preserve">(f) IO Depth = 1000</w:t>
+      </w:r>
+    </w:p>
+    <w:p>
+      <w:pPr>
+        <w:jc w:val="center"/>
+        <w:rPr>
+          <w:b w:val="1"/>
+        </w:rPr>
+      </w:pPr>
+      <w:r>
+        <w:rPr>
+          <w:b w:val="1"/>
+        </w:rPr>
+        <w:drawing>
+          <wp:inline distB="114300" distT="114300" distL="114300" distR="114300">
+            <wp:extent cx="5757693" cy="2649848"/>
+            <wp:effectExtent b="0" l="0" r="0" t="0"/>
+            <wp:docPr id="5" name="image11.png"/>
+            <a:graphic>
+              <a:graphicData uri="http://schemas.openxmlformats.org/drawingml/2006/picture">
+                <pic:pic>
+                  <pic:nvPicPr>
+                    <pic:cNvPr id="0" name="image11.png"/>
+                    <pic:cNvPicPr preferRelativeResize="0"/>
+                  </pic:nvPicPr>
+                  <pic:blipFill>
+                    <a:blip r:embed="rId56"/>
+                    <a:srcRect b="0" l="0" r="55128" t="0"/>
+                    <a:stretch>
+                      <a:fillRect/>
+                    </a:stretch>
+                  </pic:blipFill>
+                  <pic:spPr>
+                    <a:xfrm>
+                      <a:off x="0" y="0"/>
+                      <a:ext cx="5757693" cy="2649848"/>
+                    </a:xfrm>
+                    <a:prstGeom prst="rect"/>
+                    <a:ln/>
+                  </pic:spPr>
+                </pic:pic>
+              </a:graphicData>
+            </a:graphic>
+          </wp:inline>
+        </w:drawing>
+      </w:r>
+      <w:r>
+        <w:rPr>
+          <w:rtl w:val="0"/>
+        </w:rPr>
+      </w:r>
+    </w:p>
+    <w:p>
+      <w:pPr>
+        <w:jc w:val="center"/>
+        <w:rPr>
+          <w:b w:val="1"/>
+        </w:rPr>
+      </w:pPr>
+      <w:r>
+        <w:rPr>
+          <w:i w:val="1"/>
+          <w:rtl w:val="0"/>
+        </w:rPr>
+        <w:t xml:space="preserve">Figure 20: Results from running fio with file size of 4GB and block size of 4KB for at varying I/O depth</w:t>
+      </w:r>
+      <w:r>
+        <w:rPr>
+          <w:rtl w:val="0"/>
+        </w:rPr>
+      </w:r>
+    </w:p>
+    <w:p>
+      <w:pPr>
         <w:pStyle w:val="Heading1"/>
         <w:rPr/>
       </w:pPr>
-      <w:bookmarkStart w:colFirst="0" w:colLast="0" w:name="_27oo112dub6q" w:id="20"/>
-      <w:bookmarkEnd w:id="20"/>
+      <w:bookmarkStart w:colFirst="0" w:colLast="0" w:name="_27oo112dub6q" w:id="21"/>
+      <w:bookmarkEnd w:id="21"/>
+      <w:r>
+        <w:br w:type="page"/>
+      </w:r>
+      <w:r>
+        <w:rPr>
+          <w:rtl w:val="0"/>
+        </w:rPr>
+      </w:r>
+    </w:p>
+    <w:p>
+      <w:pPr>
+        <w:pStyle w:val="Heading1"/>
+        <w:rPr/>
+      </w:pPr>
+      <w:bookmarkStart w:colFirst="0" w:colLast="0" w:name="_8gvtcuis1x12" w:id="22"/>
+      <w:bookmarkEnd w:id="22"/>
       <w:r>
         <w:rPr>
           <w:rtl w:val="0"/>
@@ -5190,7 +6219,7 @@
         </w:rPr>
         <w:t xml:space="preserve">1. fio - Flexible I/O tester rev. 3.25. (n.d.). Retrieved March 11, 2021, from </w:t>
       </w:r>
-      <w:hyperlink r:id="rId47">
+      <w:hyperlink r:id="rId57">
         <w:r>
           <w:rPr>
             <w:color w:val="1155cc"/>
@@ -5230,7 +6259,7 @@
         </w:rPr>
         <w:t xml:space="preserve">Axboe. (n.d.). Axboe/fio. Retrieved March 11, 2021, from </w:t>
       </w:r>
-      <w:hyperlink r:id="rId48">
+      <w:hyperlink r:id="rId58">
         <w:r>
           <w:rPr>
             <w:color w:val="1155cc"/>
@@ -5276,7 +6305,7 @@
         </w:rPr>
         <w:t xml:space="preserve">Fio(1) - Linux man page. (n.d.). Retrieved March 11, 2021, from </w:t>
       </w:r>
-      <w:hyperlink r:id="rId49">
+      <w:hyperlink r:id="rId59">
         <w:r>
           <w:rPr>
             <w:color w:val="1155cc"/>
@@ -5316,7 +6345,7 @@
         </w:rPr>
         <w:t xml:space="preserve">Monroe, K. (2017, August 05). How to use Fio (FLEXIBLE i/o Tester) to measure disk performance in Linux. Retrieved March 11, 2021, from </w:t>
       </w:r>
-      <w:hyperlink r:id="rId50">
+      <w:hyperlink r:id="rId60">
         <w:r>
           <w:rPr>
             <w:color w:val="1155cc"/>
@@ -5356,7 +6385,7 @@
         </w:rPr>
         <w:t xml:space="preserve">Optimizing memory bandwidth on stream triad. (n.d.). Retrieved March 11, 2021, from </w:t>
       </w:r>
-      <w:hyperlink r:id="rId51">
+      <w:hyperlink r:id="rId61">
         <w:r>
           <w:rPr>
             <w:color w:val="1155cc"/>
@@ -5397,7 +6426,7 @@
         </w:rPr>
         <w:t xml:space="preserve">Sample fio commands for block volume performance tests on Linux-based instances. Retrieved March 11, 2021, from </w:t>
       </w:r>
-      <w:hyperlink r:id="rId52">
+      <w:hyperlink r:id="rId62">
         <w:r>
           <w:rPr>
             <w:color w:val="1155cc"/>
@@ -5437,7 +6466,7 @@
         </w:rPr>
         <w:t xml:space="preserve">Stream benchmark reference information. (n.d.). Retrieved March 11, 2021, from </w:t>
       </w:r>
-      <w:hyperlink r:id="rId53">
+      <w:hyperlink r:id="rId63">
         <w:r>
           <w:rPr>
             <w:color w:val="1155cc"/>
@@ -5477,7 +6506,7 @@
         </w:rPr>
         <w:t xml:space="preserve">Theoretical maximum memory bandwidth FOR Intel® Core™ X-Series... (n.d.). Retrieved March 11, 2021, from </w:t>
       </w:r>
-      <w:hyperlink r:id="rId54">
+      <w:hyperlink r:id="rId64">
         <w:r>
           <w:rPr>
             <w:color w:val="1155cc"/>
@@ -5565,8 +6594,9 @@
       </w:r>
     </w:p>
     <w:sectPr>
-      <w:footerReference r:id="rId55" w:type="default"/>
-      <w:footerReference r:id="rId56" w:type="first"/>
+      <w:headerReference r:id="rId65" w:type="default"/>
+      <w:footerReference r:id="rId66" w:type="default"/>
+      <w:footerReference r:id="rId67" w:type="first"/>
       <w:pgSz w:h="15840" w:w="12240" w:orient="portrait"/>
       <w:pgMar w:bottom="1440" w:top="1440" w:left="1440" w:right="1440" w:header="720" w:footer="720"/>
       <w:pgNumType w:start="0"/>
@@ -5596,6 +6626,17 @@
       </w:rPr>
     </w:r>
   </w:p>
+  <w:p>
+    <w:pPr>
+      <w:jc w:val="right"/>
+      <w:rPr/>
+    </w:pPr>
+    <w:r>
+      <w:rPr>
+        <w:rtl w:val="0"/>
+      </w:rPr>
+    </w:r>
+  </w:p>
 </w:ftr>
 </file>
 
@@ -5612,6 +6653,21 @@
     </w:r>
   </w:p>
 </w:ftr>
+</file>
+
+<file path=word/header1.xml><?xml version="1.0" encoding="utf-8"?>
+<w:hdr xmlns:mc="http://schemas.openxmlformats.org/markup-compatibility/2006" xmlns:o="urn:schemas-microsoft-com:office:office" xmlns:r="http://schemas.openxmlformats.org/officeDocument/2006/relationships" xmlns:m="http://schemas.openxmlformats.org/officeDocument/2006/math" xmlns:v="urn:schemas-microsoft-com:vml" xmlns:wp="http://schemas.openxmlformats.org/drawingml/2006/wordprocessingDrawing" xmlns:w10="urn:schemas-microsoft-com:office:word" xmlns:w="http://schemas.openxmlformats.org/wordprocessingml/2006/main" xmlns:wne="http://schemas.microsoft.com/office/word/2006/wordml" xmlns:sl="http://schemas.openxmlformats.org/schemaLibrary/2006/main" xmlns:a="http://schemas.openxmlformats.org/drawingml/2006/main" xmlns:pic="http://schemas.openxmlformats.org/drawingml/2006/picture" xmlns:c="http://schemas.openxmlformats.org/drawingml/2006/chart" xmlns:lc="http://schemas.openxmlformats.org/drawingml/2006/lockedCanvas" xmlns:dgm="http://schemas.openxmlformats.org/drawingml/2006/diagram" xmlns:wps="http://schemas.microsoft.com/office/word/2010/wordprocessingShape" xmlns:wpg="http://schemas.microsoft.com/office/word/2010/wordprocessingGroup" xmlns:w14="http://schemas.microsoft.com/office/word/2010/wordml" xmlns:w15="http://schemas.microsoft.com/office/word/2012/wordml">
+  <w:p>
+    <w:pPr>
+      <w:rPr/>
+    </w:pPr>
+    <w:r>
+      <w:rPr>
+        <w:rtl w:val="0"/>
+      </w:rPr>
+    </w:r>
+  </w:p>
+</w:hdr>
 </file>
 
 <file path=word/numbering.xml><?xml version="1.0" encoding="utf-8"?>

</xml_diff>